<commit_message>
my draft of the r&r
</commit_message>
<xml_diff>
--- a/tables_and_figures/2019_controls.docx
+++ b/tables_and_figures/2019_controls.docx
@@ -18,7 +18,7 @@
       </w:pPr>
       <w:r>
         <w:rPr>
-          <w:rFonts w:ascii="Arial" w:hAnsi="Arial" w:eastAsia="Arial" w:cs="Arial"/>
+          <w:rFonts w:ascii="DejaVu Sans" w:hAnsi="DejaVu Sans" w:eastAsia="DejaVu Sans" w:cs="DejaVu Sans"/>
           <w:i w:val="false"/>
           <w:b w:val="false"/>
           <w:u w:val="none"/>
@@ -26,6 +26,57 @@
           <w:szCs w:val="22"/>
           <w:color w:val="000000"/>
         </w:rPr>
+        <w:t xml:space="preserve">Table </w:t>
+      </w:r>
+      <w:r>
+        <w:rPr>
+          <w:rFonts w:ascii="DejaVu Sans" w:hAnsi="DejaVu Sans" w:eastAsia="DejaVu Sans" w:cs="DejaVu Sans"/>
+          <w:i w:val="false"/>
+          <w:b w:val="false"/>
+          <w:u w:val="none"/>
+          <w:sz w:val="22"/>
+          <w:szCs w:val="22"/>
+          <w:color w:val="000000"/>
+        </w:rPr>
+        <w:fldChar w:fldCharType="begin" w:dirty="true"/>
+      </w:r>
+      <w:r>
+        <w:rPr>
+          <w:rFonts w:ascii="DejaVu Sans" w:hAnsi="DejaVu Sans" w:eastAsia="DejaVu Sans" w:cs="DejaVu Sans"/>
+          <w:i w:val="false"/>
+          <w:b w:val="false"/>
+          <w:u w:val="none"/>
+          <w:sz w:val="22"/>
+          <w:szCs w:val="22"/>
+          <w:color w:val="000000"/>
+        </w:rPr>
+        <w:instrText xml:space="preserve" w:dirty="true">SEQ tab \* Arabic</w:instrText>
+      </w:r>
+      <w:r>
+        <w:rPr>
+          <w:rFonts w:ascii="DejaVu Sans" w:hAnsi="DejaVu Sans" w:eastAsia="DejaVu Sans" w:cs="DejaVu Sans"/>
+          <w:i w:val="false"/>
+          <w:b w:val="false"/>
+          <w:u w:val="none"/>
+          <w:sz w:val="22"/>
+          <w:szCs w:val="22"/>
+          <w:color w:val="000000"/>
+        </w:rPr>
+        <w:fldChar w:fldCharType="end" w:dirty="true"/>
+      </w:r>
+      <w:r>
+        <w:rPr>
+          <w:rFonts w:ascii="DejaVu Sans" w:hAnsi="DejaVu Sans" w:eastAsia="DejaVu Sans" w:cs="DejaVu Sans"/>
+          <w:i w:val="false"/>
+          <w:b w:val="false"/>
+          <w:u w:val="none"/>
+          <w:sz w:val="22"/>
+          <w:szCs w:val="22"/>
+          <w:color w:val="000000"/>
+        </w:rPr>
+        <w:t xml:space="preserve">:</w:t>
+      </w:r>
+      <w:r>
         <w:t xml:space="preserve">Descriptive statistics of control variables</w:t>
       </w:r>
     </w:p>
@@ -47,7 +98,6 @@
       </w:tblGrid>
       <w:tr>
         <w:trPr>
-          <w:cantSplit/>
           <w:trHeight w:val="360" w:hRule="auto"/>
           <w:tblHeader/>
         </w:trPr>
@@ -73,19 +123,18 @@
             <w:pPr>
               <w:pStyle w:val="Normal"/>
               <w:jc w:val="left"/>
-              <w:keepNext/>
-              <w:pBdr>
-                <w:bottom w:val="none" w:sz="0" w:space="0" w:color="000000"/>
-                <w:top w:val="none" w:sz="0" w:space="0" w:color="000000"/>
-                <w:left w:val="none" w:sz="0" w:space="0" w:color="000000"/>
-                <w:right w:val="none" w:sz="0" w:space="0" w:color="000000"/>
-              </w:pBdr>
-              <w:spacing w:after="100" w:before="100" w:line="240"/>
-              <w:ind w:firstLine="0" w:left="100" w:right="100"/>
-            </w:pPr>
-            <w:r>
-              <w:rPr>
-                <w:rFonts w:ascii="Arial" w:hAnsi="Arial" w:eastAsia="Arial" w:cs="Arial"/>
+              <w:pBdr>
+                <w:bottom w:val="none" w:sz="0" w:space="0" w:color="000000"/>
+                <w:top w:val="none" w:sz="0" w:space="0" w:color="000000"/>
+                <w:left w:val="none" w:sz="0" w:space="0" w:color="000000"/>
+                <w:right w:val="none" w:sz="0" w:space="0" w:color="000000"/>
+              </w:pBdr>
+              <w:spacing w:after="100" w:before="100" w:line="240"/>
+              <w:ind w:firstLine="0" w:left="100" w:right="100"/>
+            </w:pPr>
+            <w:r>
+              <w:rPr>
+                <w:rFonts w:ascii="DejaVu Sans" w:hAnsi="DejaVu Sans" w:eastAsia="DejaVu Sans" w:cs="DejaVu Sans"/>
                 <w:i w:val="false"/>
                 <w:b w:val="false"/>
                 <w:u w:val="none"/>
@@ -118,19 +167,18 @@
             <w:pPr>
               <w:pStyle w:val="Normal"/>
               <w:jc w:val="left"/>
-              <w:keepNext/>
-              <w:pBdr>
-                <w:bottom w:val="none" w:sz="0" w:space="0" w:color="000000"/>
-                <w:top w:val="none" w:sz="0" w:space="0" w:color="000000"/>
-                <w:left w:val="none" w:sz="0" w:space="0" w:color="000000"/>
-                <w:right w:val="none" w:sz="0" w:space="0" w:color="000000"/>
-              </w:pBdr>
-              <w:spacing w:after="100" w:before="100" w:line="240"/>
-              <w:ind w:firstLine="0" w:left="100" w:right="100"/>
-            </w:pPr>
-            <w:r>
-              <w:rPr>
-                <w:rFonts w:ascii="Arial" w:hAnsi="Arial" w:eastAsia="Arial" w:cs="Arial"/>
+              <w:pBdr>
+                <w:bottom w:val="none" w:sz="0" w:space="0" w:color="000000"/>
+                <w:top w:val="none" w:sz="0" w:space="0" w:color="000000"/>
+                <w:left w:val="none" w:sz="0" w:space="0" w:color="000000"/>
+                <w:right w:val="none" w:sz="0" w:space="0" w:color="000000"/>
+              </w:pBdr>
+              <w:spacing w:after="100" w:before="100" w:line="240"/>
+              <w:ind w:firstLine="0" w:left="100" w:right="100"/>
+            </w:pPr>
+            <w:r>
+              <w:rPr>
+                <w:rFonts w:ascii="DejaVu Sans" w:hAnsi="DejaVu Sans" w:eastAsia="DejaVu Sans" w:cs="DejaVu Sans"/>
                 <w:i w:val="false"/>
                 <w:b w:val="false"/>
                 <w:u w:val="none"/>
@@ -163,19 +211,18 @@
             <w:pPr>
               <w:pStyle w:val="Normal"/>
               <w:jc w:val="left"/>
-              <w:keepNext/>
-              <w:pBdr>
-                <w:bottom w:val="none" w:sz="0" w:space="0" w:color="000000"/>
-                <w:top w:val="none" w:sz="0" w:space="0" w:color="000000"/>
-                <w:left w:val="none" w:sz="0" w:space="0" w:color="000000"/>
-                <w:right w:val="none" w:sz="0" w:space="0" w:color="000000"/>
-              </w:pBdr>
-              <w:spacing w:after="100" w:before="100" w:line="240"/>
-              <w:ind w:firstLine="0" w:left="100" w:right="100"/>
-            </w:pPr>
-            <w:r>
-              <w:rPr>
-                <w:rFonts w:ascii="Arial" w:hAnsi="Arial" w:eastAsia="Arial" w:cs="Arial"/>
+              <w:pBdr>
+                <w:bottom w:val="none" w:sz="0" w:space="0" w:color="000000"/>
+                <w:top w:val="none" w:sz="0" w:space="0" w:color="000000"/>
+                <w:left w:val="none" w:sz="0" w:space="0" w:color="000000"/>
+                <w:right w:val="none" w:sz="0" w:space="0" w:color="000000"/>
+              </w:pBdr>
+              <w:spacing w:after="100" w:before="100" w:line="240"/>
+              <w:ind w:firstLine="0" w:left="100" w:right="100"/>
+            </w:pPr>
+            <w:r>
+              <w:rPr>
+                <w:rFonts w:ascii="DejaVu Sans" w:hAnsi="DejaVu Sans" w:eastAsia="DejaVu Sans" w:cs="DejaVu Sans"/>
                 <w:i w:val="false"/>
                 <w:b w:val="false"/>
                 <w:u w:val="none"/>
@@ -208,19 +255,18 @@
             <w:pPr>
               <w:pStyle w:val="Normal"/>
               <w:jc w:val="left"/>
-              <w:keepNext/>
-              <w:pBdr>
-                <w:bottom w:val="none" w:sz="0" w:space="0" w:color="000000"/>
-                <w:top w:val="none" w:sz="0" w:space="0" w:color="000000"/>
-                <w:left w:val="none" w:sz="0" w:space="0" w:color="000000"/>
-                <w:right w:val="none" w:sz="0" w:space="0" w:color="000000"/>
-              </w:pBdr>
-              <w:spacing w:after="100" w:before="100" w:line="240"/>
-              <w:ind w:firstLine="0" w:left="100" w:right="100"/>
-            </w:pPr>
-            <w:r>
-              <w:rPr>
-                <w:rFonts w:ascii="Arial" w:hAnsi="Arial" w:eastAsia="Arial" w:cs="Arial"/>
+              <w:pBdr>
+                <w:bottom w:val="none" w:sz="0" w:space="0" w:color="000000"/>
+                <w:top w:val="none" w:sz="0" w:space="0" w:color="000000"/>
+                <w:left w:val="none" w:sz="0" w:space="0" w:color="000000"/>
+                <w:right w:val="none" w:sz="0" w:space="0" w:color="000000"/>
+              </w:pBdr>
+              <w:spacing w:after="100" w:before="100" w:line="240"/>
+              <w:ind w:firstLine="0" w:left="100" w:right="100"/>
+            </w:pPr>
+            <w:r>
+              <w:rPr>
+                <w:rFonts w:ascii="DejaVu Sans" w:hAnsi="DejaVu Sans" w:eastAsia="DejaVu Sans" w:cs="DejaVu Sans"/>
                 <w:i w:val="false"/>
                 <w:b w:val="false"/>
                 <w:u w:val="none"/>
@@ -253,19 +299,18 @@
             <w:pPr>
               <w:pStyle w:val="Normal"/>
               <w:jc w:val="left"/>
-              <w:keepNext/>
-              <w:pBdr>
-                <w:bottom w:val="none" w:sz="0" w:space="0" w:color="000000"/>
-                <w:top w:val="none" w:sz="0" w:space="0" w:color="000000"/>
-                <w:left w:val="none" w:sz="0" w:space="0" w:color="000000"/>
-                <w:right w:val="none" w:sz="0" w:space="0" w:color="000000"/>
-              </w:pBdr>
-              <w:spacing w:after="100" w:before="100" w:line="240"/>
-              <w:ind w:firstLine="0" w:left="100" w:right="100"/>
-            </w:pPr>
-            <w:r>
-              <w:rPr>
-                <w:rFonts w:ascii="Arial" w:hAnsi="Arial" w:eastAsia="Arial" w:cs="Arial"/>
+              <w:pBdr>
+                <w:bottom w:val="none" w:sz="0" w:space="0" w:color="000000"/>
+                <w:top w:val="none" w:sz="0" w:space="0" w:color="000000"/>
+                <w:left w:val="none" w:sz="0" w:space="0" w:color="000000"/>
+                <w:right w:val="none" w:sz="0" w:space="0" w:color="000000"/>
+              </w:pBdr>
+              <w:spacing w:after="100" w:before="100" w:line="240"/>
+              <w:ind w:firstLine="0" w:left="100" w:right="100"/>
+            </w:pPr>
+            <w:r>
+              <w:rPr>
+                <w:rFonts w:ascii="DejaVu Sans" w:hAnsi="DejaVu Sans" w:eastAsia="DejaVu Sans" w:cs="DejaVu Sans"/>
                 <w:i w:val="false"/>
                 <w:b w:val="false"/>
                 <w:u w:val="none"/>
@@ -298,19 +343,18 @@
             <w:pPr>
               <w:pStyle w:val="Normal"/>
               <w:jc w:val="left"/>
-              <w:keepNext/>
-              <w:pBdr>
-                <w:bottom w:val="none" w:sz="0" w:space="0" w:color="000000"/>
-                <w:top w:val="none" w:sz="0" w:space="0" w:color="000000"/>
-                <w:left w:val="none" w:sz="0" w:space="0" w:color="000000"/>
-                <w:right w:val="none" w:sz="0" w:space="0" w:color="000000"/>
-              </w:pBdr>
-              <w:spacing w:after="100" w:before="100" w:line="240"/>
-              <w:ind w:firstLine="0" w:left="100" w:right="100"/>
-            </w:pPr>
-            <w:r>
-              <w:rPr>
-                <w:rFonts w:ascii="Arial" w:hAnsi="Arial" w:eastAsia="Arial" w:cs="Arial"/>
+              <w:pBdr>
+                <w:bottom w:val="none" w:sz="0" w:space="0" w:color="000000"/>
+                <w:top w:val="none" w:sz="0" w:space="0" w:color="000000"/>
+                <w:left w:val="none" w:sz="0" w:space="0" w:color="000000"/>
+                <w:right w:val="none" w:sz="0" w:space="0" w:color="000000"/>
+              </w:pBdr>
+              <w:spacing w:after="100" w:before="100" w:line="240"/>
+              <w:ind w:firstLine="0" w:left="100" w:right="100"/>
+            </w:pPr>
+            <w:r>
+              <w:rPr>
+                <w:rFonts w:ascii="DejaVu Sans" w:hAnsi="DejaVu Sans" w:eastAsia="DejaVu Sans" w:cs="DejaVu Sans"/>
                 <w:i w:val="false"/>
                 <w:b w:val="false"/>
                 <w:u w:val="none"/>
@@ -343,19 +387,18 @@
             <w:pPr>
               <w:pStyle w:val="Normal"/>
               <w:jc w:val="left"/>
-              <w:keepNext/>
-              <w:pBdr>
-                <w:bottom w:val="none" w:sz="0" w:space="0" w:color="000000"/>
-                <w:top w:val="none" w:sz="0" w:space="0" w:color="000000"/>
-                <w:left w:val="none" w:sz="0" w:space="0" w:color="000000"/>
-                <w:right w:val="none" w:sz="0" w:space="0" w:color="000000"/>
-              </w:pBdr>
-              <w:spacing w:after="100" w:before="100" w:line="240"/>
-              <w:ind w:firstLine="0" w:left="100" w:right="100"/>
-            </w:pPr>
-            <w:r>
-              <w:rPr>
-                <w:rFonts w:ascii="Arial" w:hAnsi="Arial" w:eastAsia="Arial" w:cs="Arial"/>
+              <w:pBdr>
+                <w:bottom w:val="none" w:sz="0" w:space="0" w:color="000000"/>
+                <w:top w:val="none" w:sz="0" w:space="0" w:color="000000"/>
+                <w:left w:val="none" w:sz="0" w:space="0" w:color="000000"/>
+                <w:right w:val="none" w:sz="0" w:space="0" w:color="000000"/>
+              </w:pBdr>
+              <w:spacing w:after="100" w:before="100" w:line="240"/>
+              <w:ind w:firstLine="0" w:left="100" w:right="100"/>
+            </w:pPr>
+            <w:r>
+              <w:rPr>
+                <w:rFonts w:ascii="DejaVu Sans" w:hAnsi="DejaVu Sans" w:eastAsia="DejaVu Sans" w:cs="DejaVu Sans"/>
                 <w:i w:val="false"/>
                 <w:b w:val="false"/>
                 <w:u w:val="none"/>
@@ -388,19 +431,18 @@
             <w:pPr>
               <w:pStyle w:val="Normal"/>
               <w:jc w:val="left"/>
-              <w:keepNext/>
-              <w:pBdr>
-                <w:bottom w:val="none" w:sz="0" w:space="0" w:color="000000"/>
-                <w:top w:val="none" w:sz="0" w:space="0" w:color="000000"/>
-                <w:left w:val="none" w:sz="0" w:space="0" w:color="000000"/>
-                <w:right w:val="none" w:sz="0" w:space="0" w:color="000000"/>
-              </w:pBdr>
-              <w:spacing w:after="100" w:before="100" w:line="240"/>
-              <w:ind w:firstLine="0" w:left="100" w:right="100"/>
-            </w:pPr>
-            <w:r>
-              <w:rPr>
-                <w:rFonts w:ascii="Arial" w:hAnsi="Arial" w:eastAsia="Arial" w:cs="Arial"/>
+              <w:pBdr>
+                <w:bottom w:val="none" w:sz="0" w:space="0" w:color="000000"/>
+                <w:top w:val="none" w:sz="0" w:space="0" w:color="000000"/>
+                <w:left w:val="none" w:sz="0" w:space="0" w:color="000000"/>
+                <w:right w:val="none" w:sz="0" w:space="0" w:color="000000"/>
+              </w:pBdr>
+              <w:spacing w:after="100" w:before="100" w:line="240"/>
+              <w:ind w:firstLine="0" w:left="100" w:right="100"/>
+            </w:pPr>
+            <w:r>
+              <w:rPr>
+                <w:rFonts w:ascii="DejaVu Sans" w:hAnsi="DejaVu Sans" w:eastAsia="DejaVu Sans" w:cs="DejaVu Sans"/>
                 <w:i w:val="false"/>
                 <w:b w:val="false"/>
                 <w:u w:val="none"/>
@@ -415,7 +457,6 @@
       </w:tr>
       <w:tr>
         <w:trPr>
-          <w:cantSplit/>
           <w:trHeight w:val="360" w:hRule="auto"/>
         </w:trPr>
         body1
@@ -440,19 +481,18 @@
             <w:pPr>
               <w:pStyle w:val="Normal"/>
               <w:jc w:val="left"/>
-              <w:keepNext/>
-              <w:pBdr>
-                <w:bottom w:val="none" w:sz="0" w:space="0" w:color="000000"/>
-                <w:top w:val="none" w:sz="0" w:space="0" w:color="000000"/>
-                <w:left w:val="none" w:sz="0" w:space="0" w:color="000000"/>
-                <w:right w:val="none" w:sz="0" w:space="0" w:color="000000"/>
-              </w:pBdr>
-              <w:spacing w:after="100" w:before="100" w:line="240"/>
-              <w:ind w:firstLine="0" w:left="100" w:right="100"/>
-            </w:pPr>
-            <w:r>
-              <w:rPr>
-                <w:rFonts w:ascii="Arial" w:hAnsi="Arial" w:eastAsia="Arial" w:cs="Arial"/>
+              <w:pBdr>
+                <w:bottom w:val="none" w:sz="0" w:space="0" w:color="000000"/>
+                <w:top w:val="none" w:sz="0" w:space="0" w:color="000000"/>
+                <w:left w:val="none" w:sz="0" w:space="0" w:color="000000"/>
+                <w:right w:val="none" w:sz="0" w:space="0" w:color="000000"/>
+              </w:pBdr>
+              <w:spacing w:after="100" w:before="100" w:line="240"/>
+              <w:ind w:firstLine="0" w:left="100" w:right="100"/>
+            </w:pPr>
+            <w:r>
+              <w:rPr>
+                <w:rFonts w:ascii="DejaVu Sans" w:hAnsi="DejaVu Sans" w:eastAsia="DejaVu Sans" w:cs="DejaVu Sans"/>
                 <w:i w:val="false"/>
                 <w:b w:val="false"/>
                 <w:u w:val="none"/>
@@ -485,19 +525,18 @@
             <w:pPr>
               <w:pStyle w:val="Normal"/>
               <w:jc w:val="left"/>
-              <w:keepNext/>
-              <w:pBdr>
-                <w:bottom w:val="none" w:sz="0" w:space="0" w:color="000000"/>
-                <w:top w:val="none" w:sz="0" w:space="0" w:color="000000"/>
-                <w:left w:val="none" w:sz="0" w:space="0" w:color="000000"/>
-                <w:right w:val="none" w:sz="0" w:space="0" w:color="000000"/>
-              </w:pBdr>
-              <w:spacing w:after="100" w:before="100" w:line="240"/>
-              <w:ind w:firstLine="0" w:left="100" w:right="100"/>
-            </w:pPr>
-            <w:r>
-              <w:rPr>
-                <w:rFonts w:ascii="Arial" w:hAnsi="Arial" w:eastAsia="Arial" w:cs="Arial"/>
+              <w:pBdr>
+                <w:bottom w:val="none" w:sz="0" w:space="0" w:color="000000"/>
+                <w:top w:val="none" w:sz="0" w:space="0" w:color="000000"/>
+                <w:left w:val="none" w:sz="0" w:space="0" w:color="000000"/>
+                <w:right w:val="none" w:sz="0" w:space="0" w:color="000000"/>
+              </w:pBdr>
+              <w:spacing w:after="100" w:before="100" w:line="240"/>
+              <w:ind w:firstLine="0" w:left="100" w:right="100"/>
+            </w:pPr>
+            <w:r>
+              <w:rPr>
+                <w:rFonts w:ascii="DejaVu Sans" w:hAnsi="DejaVu Sans" w:eastAsia="DejaVu Sans" w:cs="DejaVu Sans"/>
                 <w:i w:val="false"/>
                 <w:b w:val="false"/>
                 <w:u w:val="none"/>
@@ -530,19 +569,18 @@
             <w:pPr>
               <w:pStyle w:val="Normal"/>
               <w:jc w:val="left"/>
-              <w:keepNext/>
-              <w:pBdr>
-                <w:bottom w:val="none" w:sz="0" w:space="0" w:color="000000"/>
-                <w:top w:val="none" w:sz="0" w:space="0" w:color="000000"/>
-                <w:left w:val="none" w:sz="0" w:space="0" w:color="000000"/>
-                <w:right w:val="none" w:sz="0" w:space="0" w:color="000000"/>
-              </w:pBdr>
-              <w:spacing w:after="100" w:before="100" w:line="240"/>
-              <w:ind w:firstLine="0" w:left="100" w:right="100"/>
-            </w:pPr>
-            <w:r>
-              <w:rPr>
-                <w:rFonts w:ascii="Arial" w:hAnsi="Arial" w:eastAsia="Arial" w:cs="Arial"/>
+              <w:pBdr>
+                <w:bottom w:val="none" w:sz="0" w:space="0" w:color="000000"/>
+                <w:top w:val="none" w:sz="0" w:space="0" w:color="000000"/>
+                <w:left w:val="none" w:sz="0" w:space="0" w:color="000000"/>
+                <w:right w:val="none" w:sz="0" w:space="0" w:color="000000"/>
+              </w:pBdr>
+              <w:spacing w:after="100" w:before="100" w:line="240"/>
+              <w:ind w:firstLine="0" w:left="100" w:right="100"/>
+            </w:pPr>
+            <w:r>
+              <w:rPr>
+                <w:rFonts w:ascii="DejaVu Sans" w:hAnsi="DejaVu Sans" w:eastAsia="DejaVu Sans" w:cs="DejaVu Sans"/>
                 <w:i w:val="false"/>
                 <w:b w:val="false"/>
                 <w:u w:val="none"/>
@@ -575,19 +613,18 @@
             <w:pPr>
               <w:pStyle w:val="Normal"/>
               <w:jc w:val="left"/>
-              <w:keepNext/>
-              <w:pBdr>
-                <w:bottom w:val="none" w:sz="0" w:space="0" w:color="000000"/>
-                <w:top w:val="none" w:sz="0" w:space="0" w:color="000000"/>
-                <w:left w:val="none" w:sz="0" w:space="0" w:color="000000"/>
-                <w:right w:val="none" w:sz="0" w:space="0" w:color="000000"/>
-              </w:pBdr>
-              <w:spacing w:after="100" w:before="100" w:line="240"/>
-              <w:ind w:firstLine="0" w:left="100" w:right="100"/>
-            </w:pPr>
-            <w:r>
-              <w:rPr>
-                <w:rFonts w:ascii="Arial" w:hAnsi="Arial" w:eastAsia="Arial" w:cs="Arial"/>
+              <w:pBdr>
+                <w:bottom w:val="none" w:sz="0" w:space="0" w:color="000000"/>
+                <w:top w:val="none" w:sz="0" w:space="0" w:color="000000"/>
+                <w:left w:val="none" w:sz="0" w:space="0" w:color="000000"/>
+                <w:right w:val="none" w:sz="0" w:space="0" w:color="000000"/>
+              </w:pBdr>
+              <w:spacing w:after="100" w:before="100" w:line="240"/>
+              <w:ind w:firstLine="0" w:left="100" w:right="100"/>
+            </w:pPr>
+            <w:r>
+              <w:rPr>
+                <w:rFonts w:ascii="DejaVu Sans" w:hAnsi="DejaVu Sans" w:eastAsia="DejaVu Sans" w:cs="DejaVu Sans"/>
                 <w:i w:val="false"/>
                 <w:b w:val="false"/>
                 <w:u w:val="none"/>
@@ -620,19 +657,18 @@
             <w:pPr>
               <w:pStyle w:val="Normal"/>
               <w:jc w:val="left"/>
-              <w:keepNext/>
-              <w:pBdr>
-                <w:bottom w:val="none" w:sz="0" w:space="0" w:color="000000"/>
-                <w:top w:val="none" w:sz="0" w:space="0" w:color="000000"/>
-                <w:left w:val="none" w:sz="0" w:space="0" w:color="000000"/>
-                <w:right w:val="none" w:sz="0" w:space="0" w:color="000000"/>
-              </w:pBdr>
-              <w:spacing w:after="100" w:before="100" w:line="240"/>
-              <w:ind w:firstLine="0" w:left="100" w:right="100"/>
-            </w:pPr>
-            <w:r>
-              <w:rPr>
-                <w:rFonts w:ascii="Arial" w:hAnsi="Arial" w:eastAsia="Arial" w:cs="Arial"/>
+              <w:pBdr>
+                <w:bottom w:val="none" w:sz="0" w:space="0" w:color="000000"/>
+                <w:top w:val="none" w:sz="0" w:space="0" w:color="000000"/>
+                <w:left w:val="none" w:sz="0" w:space="0" w:color="000000"/>
+                <w:right w:val="none" w:sz="0" w:space="0" w:color="000000"/>
+              </w:pBdr>
+              <w:spacing w:after="100" w:before="100" w:line="240"/>
+              <w:ind w:firstLine="0" w:left="100" w:right="100"/>
+            </w:pPr>
+            <w:r>
+              <w:rPr>
+                <w:rFonts w:ascii="DejaVu Sans" w:hAnsi="DejaVu Sans" w:eastAsia="DejaVu Sans" w:cs="DejaVu Sans"/>
                 <w:i w:val="false"/>
                 <w:b w:val="false"/>
                 <w:u w:val="none"/>
@@ -665,19 +701,18 @@
             <w:pPr>
               <w:pStyle w:val="Normal"/>
               <w:jc w:val="left"/>
-              <w:keepNext/>
-              <w:pBdr>
-                <w:bottom w:val="none" w:sz="0" w:space="0" w:color="000000"/>
-                <w:top w:val="none" w:sz="0" w:space="0" w:color="000000"/>
-                <w:left w:val="none" w:sz="0" w:space="0" w:color="000000"/>
-                <w:right w:val="none" w:sz="0" w:space="0" w:color="000000"/>
-              </w:pBdr>
-              <w:spacing w:after="100" w:before="100" w:line="240"/>
-              <w:ind w:firstLine="0" w:left="100" w:right="100"/>
-            </w:pPr>
-            <w:r>
-              <w:rPr>
-                <w:rFonts w:ascii="Arial" w:hAnsi="Arial" w:eastAsia="Arial" w:cs="Arial"/>
+              <w:pBdr>
+                <w:bottom w:val="none" w:sz="0" w:space="0" w:color="000000"/>
+                <w:top w:val="none" w:sz="0" w:space="0" w:color="000000"/>
+                <w:left w:val="none" w:sz="0" w:space="0" w:color="000000"/>
+                <w:right w:val="none" w:sz="0" w:space="0" w:color="000000"/>
+              </w:pBdr>
+              <w:spacing w:after="100" w:before="100" w:line="240"/>
+              <w:ind w:firstLine="0" w:left="100" w:right="100"/>
+            </w:pPr>
+            <w:r>
+              <w:rPr>
+                <w:rFonts w:ascii="DejaVu Sans" w:hAnsi="DejaVu Sans" w:eastAsia="DejaVu Sans" w:cs="DejaVu Sans"/>
                 <w:i w:val="false"/>
                 <w:b w:val="false"/>
                 <w:u w:val="none"/>
@@ -710,19 +745,18 @@
             <w:pPr>
               <w:pStyle w:val="Normal"/>
               <w:jc w:val="left"/>
-              <w:keepNext/>
-              <w:pBdr>
-                <w:bottom w:val="none" w:sz="0" w:space="0" w:color="000000"/>
-                <w:top w:val="none" w:sz="0" w:space="0" w:color="000000"/>
-                <w:left w:val="none" w:sz="0" w:space="0" w:color="000000"/>
-                <w:right w:val="none" w:sz="0" w:space="0" w:color="000000"/>
-              </w:pBdr>
-              <w:spacing w:after="100" w:before="100" w:line="240"/>
-              <w:ind w:firstLine="0" w:left="100" w:right="100"/>
-            </w:pPr>
-            <w:r>
-              <w:rPr>
-                <w:rFonts w:ascii="Arial" w:hAnsi="Arial" w:eastAsia="Arial" w:cs="Arial"/>
+              <w:pBdr>
+                <w:bottom w:val="none" w:sz="0" w:space="0" w:color="000000"/>
+                <w:top w:val="none" w:sz="0" w:space="0" w:color="000000"/>
+                <w:left w:val="none" w:sz="0" w:space="0" w:color="000000"/>
+                <w:right w:val="none" w:sz="0" w:space="0" w:color="000000"/>
+              </w:pBdr>
+              <w:spacing w:after="100" w:before="100" w:line="240"/>
+              <w:ind w:firstLine="0" w:left="100" w:right="100"/>
+            </w:pPr>
+            <w:r>
+              <w:rPr>
+                <w:rFonts w:ascii="DejaVu Sans" w:hAnsi="DejaVu Sans" w:eastAsia="DejaVu Sans" w:cs="DejaVu Sans"/>
                 <w:i w:val="false"/>
                 <w:b w:val="false"/>
                 <w:u w:val="none"/>
@@ -755,19 +789,18 @@
             <w:pPr>
               <w:pStyle w:val="Normal"/>
               <w:jc w:val="left"/>
-              <w:keepNext/>
-              <w:pBdr>
-                <w:bottom w:val="none" w:sz="0" w:space="0" w:color="000000"/>
-                <w:top w:val="none" w:sz="0" w:space="0" w:color="000000"/>
-                <w:left w:val="none" w:sz="0" w:space="0" w:color="000000"/>
-                <w:right w:val="none" w:sz="0" w:space="0" w:color="000000"/>
-              </w:pBdr>
-              <w:spacing w:after="100" w:before="100" w:line="240"/>
-              <w:ind w:firstLine="0" w:left="100" w:right="100"/>
-            </w:pPr>
-            <w:r>
-              <w:rPr>
-                <w:rFonts w:ascii="Arial" w:hAnsi="Arial" w:eastAsia="Arial" w:cs="Arial"/>
+              <w:pBdr>
+                <w:bottom w:val="none" w:sz="0" w:space="0" w:color="000000"/>
+                <w:top w:val="none" w:sz="0" w:space="0" w:color="000000"/>
+                <w:left w:val="none" w:sz="0" w:space="0" w:color="000000"/>
+                <w:right w:val="none" w:sz="0" w:space="0" w:color="000000"/>
+              </w:pBdr>
+              <w:spacing w:after="100" w:before="100" w:line="240"/>
+              <w:ind w:firstLine="0" w:left="100" w:right="100"/>
+            </w:pPr>
+            <w:r>
+              <w:rPr>
+                <w:rFonts w:ascii="DejaVu Sans" w:hAnsi="DejaVu Sans" w:eastAsia="DejaVu Sans" w:cs="DejaVu Sans"/>
                 <w:i w:val="false"/>
                 <w:b w:val="false"/>
                 <w:u w:val="none"/>
@@ -782,7 +815,6 @@
       </w:tr>
       <w:tr>
         <w:trPr>
-          <w:cantSplit/>
           <w:trHeight w:val="360" w:hRule="auto"/>
         </w:trPr>
         body2
@@ -807,19 +839,18 @@
             <w:pPr>
               <w:pStyle w:val="Normal"/>
               <w:jc w:val="left"/>
-              <w:keepNext/>
-              <w:pBdr>
-                <w:bottom w:val="none" w:sz="0" w:space="0" w:color="000000"/>
-                <w:top w:val="none" w:sz="0" w:space="0" w:color="000000"/>
-                <w:left w:val="none" w:sz="0" w:space="0" w:color="000000"/>
-                <w:right w:val="none" w:sz="0" w:space="0" w:color="000000"/>
-              </w:pBdr>
-              <w:spacing w:after="100" w:before="100" w:line="240"/>
-              <w:ind w:firstLine="0" w:left="100" w:right="100"/>
-            </w:pPr>
-            <w:r>
-              <w:rPr>
-                <w:rFonts w:ascii="Arial" w:hAnsi="Arial" w:eastAsia="Arial" w:cs="Arial"/>
+              <w:pBdr>
+                <w:bottom w:val="none" w:sz="0" w:space="0" w:color="000000"/>
+                <w:top w:val="none" w:sz="0" w:space="0" w:color="000000"/>
+                <w:left w:val="none" w:sz="0" w:space="0" w:color="000000"/>
+                <w:right w:val="none" w:sz="0" w:space="0" w:color="000000"/>
+              </w:pBdr>
+              <w:spacing w:after="100" w:before="100" w:line="240"/>
+              <w:ind w:firstLine="0" w:left="100" w:right="100"/>
+            </w:pPr>
+            <w:r>
+              <w:rPr>
+                <w:rFonts w:ascii="DejaVu Sans" w:hAnsi="DejaVu Sans" w:eastAsia="DejaVu Sans" w:cs="DejaVu Sans"/>
                 <w:i w:val="false"/>
                 <w:b w:val="false"/>
                 <w:u w:val="none"/>
@@ -852,19 +883,18 @@
             <w:pPr>
               <w:pStyle w:val="Normal"/>
               <w:jc w:val="left"/>
-              <w:keepNext/>
-              <w:pBdr>
-                <w:bottom w:val="none" w:sz="0" w:space="0" w:color="000000"/>
-                <w:top w:val="none" w:sz="0" w:space="0" w:color="000000"/>
-                <w:left w:val="none" w:sz="0" w:space="0" w:color="000000"/>
-                <w:right w:val="none" w:sz="0" w:space="0" w:color="000000"/>
-              </w:pBdr>
-              <w:spacing w:after="100" w:before="100" w:line="240"/>
-              <w:ind w:firstLine="0" w:left="100" w:right="100"/>
-            </w:pPr>
-            <w:r>
-              <w:rPr>
-                <w:rFonts w:ascii="Arial" w:hAnsi="Arial" w:eastAsia="Arial" w:cs="Arial"/>
+              <w:pBdr>
+                <w:bottom w:val="none" w:sz="0" w:space="0" w:color="000000"/>
+                <w:top w:val="none" w:sz="0" w:space="0" w:color="000000"/>
+                <w:left w:val="none" w:sz="0" w:space="0" w:color="000000"/>
+                <w:right w:val="none" w:sz="0" w:space="0" w:color="000000"/>
+              </w:pBdr>
+              <w:spacing w:after="100" w:before="100" w:line="240"/>
+              <w:ind w:firstLine="0" w:left="100" w:right="100"/>
+            </w:pPr>
+            <w:r>
+              <w:rPr>
+                <w:rFonts w:ascii="DejaVu Sans" w:hAnsi="DejaVu Sans" w:eastAsia="DejaVu Sans" w:cs="DejaVu Sans"/>
                 <w:i w:val="false"/>
                 <w:b w:val="false"/>
                 <w:u w:val="none"/>
@@ -897,19 +927,18 @@
             <w:pPr>
               <w:pStyle w:val="Normal"/>
               <w:jc w:val="left"/>
-              <w:keepNext/>
-              <w:pBdr>
-                <w:bottom w:val="none" w:sz="0" w:space="0" w:color="000000"/>
-                <w:top w:val="none" w:sz="0" w:space="0" w:color="000000"/>
-                <w:left w:val="none" w:sz="0" w:space="0" w:color="000000"/>
-                <w:right w:val="none" w:sz="0" w:space="0" w:color="000000"/>
-              </w:pBdr>
-              <w:spacing w:after="100" w:before="100" w:line="240"/>
-              <w:ind w:firstLine="0" w:left="100" w:right="100"/>
-            </w:pPr>
-            <w:r>
-              <w:rPr>
-                <w:rFonts w:ascii="Arial" w:hAnsi="Arial" w:eastAsia="Arial" w:cs="Arial"/>
+              <w:pBdr>
+                <w:bottom w:val="none" w:sz="0" w:space="0" w:color="000000"/>
+                <w:top w:val="none" w:sz="0" w:space="0" w:color="000000"/>
+                <w:left w:val="none" w:sz="0" w:space="0" w:color="000000"/>
+                <w:right w:val="none" w:sz="0" w:space="0" w:color="000000"/>
+              </w:pBdr>
+              <w:spacing w:after="100" w:before="100" w:line="240"/>
+              <w:ind w:firstLine="0" w:left="100" w:right="100"/>
+            </w:pPr>
+            <w:r>
+              <w:rPr>
+                <w:rFonts w:ascii="DejaVu Sans" w:hAnsi="DejaVu Sans" w:eastAsia="DejaVu Sans" w:cs="DejaVu Sans"/>
                 <w:i w:val="false"/>
                 <w:b w:val="false"/>
                 <w:u w:val="none"/>
@@ -942,19 +971,18 @@
             <w:pPr>
               <w:pStyle w:val="Normal"/>
               <w:jc w:val="left"/>
-              <w:keepNext/>
-              <w:pBdr>
-                <w:bottom w:val="none" w:sz="0" w:space="0" w:color="000000"/>
-                <w:top w:val="none" w:sz="0" w:space="0" w:color="000000"/>
-                <w:left w:val="none" w:sz="0" w:space="0" w:color="000000"/>
-                <w:right w:val="none" w:sz="0" w:space="0" w:color="000000"/>
-              </w:pBdr>
-              <w:spacing w:after="100" w:before="100" w:line="240"/>
-              <w:ind w:firstLine="0" w:left="100" w:right="100"/>
-            </w:pPr>
-            <w:r>
-              <w:rPr>
-                <w:rFonts w:ascii="Arial" w:hAnsi="Arial" w:eastAsia="Arial" w:cs="Arial"/>
+              <w:pBdr>
+                <w:bottom w:val="none" w:sz="0" w:space="0" w:color="000000"/>
+                <w:top w:val="none" w:sz="0" w:space="0" w:color="000000"/>
+                <w:left w:val="none" w:sz="0" w:space="0" w:color="000000"/>
+                <w:right w:val="none" w:sz="0" w:space="0" w:color="000000"/>
+              </w:pBdr>
+              <w:spacing w:after="100" w:before="100" w:line="240"/>
+              <w:ind w:firstLine="0" w:left="100" w:right="100"/>
+            </w:pPr>
+            <w:r>
+              <w:rPr>
+                <w:rFonts w:ascii="DejaVu Sans" w:hAnsi="DejaVu Sans" w:eastAsia="DejaVu Sans" w:cs="DejaVu Sans"/>
                 <w:i w:val="false"/>
                 <w:b w:val="false"/>
                 <w:u w:val="none"/>
@@ -987,19 +1015,18 @@
             <w:pPr>
               <w:pStyle w:val="Normal"/>
               <w:jc w:val="left"/>
-              <w:keepNext/>
-              <w:pBdr>
-                <w:bottom w:val="none" w:sz="0" w:space="0" w:color="000000"/>
-                <w:top w:val="none" w:sz="0" w:space="0" w:color="000000"/>
-                <w:left w:val="none" w:sz="0" w:space="0" w:color="000000"/>
-                <w:right w:val="none" w:sz="0" w:space="0" w:color="000000"/>
-              </w:pBdr>
-              <w:spacing w:after="100" w:before="100" w:line="240"/>
-              <w:ind w:firstLine="0" w:left="100" w:right="100"/>
-            </w:pPr>
-            <w:r>
-              <w:rPr>
-                <w:rFonts w:ascii="Arial" w:hAnsi="Arial" w:eastAsia="Arial" w:cs="Arial"/>
+              <w:pBdr>
+                <w:bottom w:val="none" w:sz="0" w:space="0" w:color="000000"/>
+                <w:top w:val="none" w:sz="0" w:space="0" w:color="000000"/>
+                <w:left w:val="none" w:sz="0" w:space="0" w:color="000000"/>
+                <w:right w:val="none" w:sz="0" w:space="0" w:color="000000"/>
+              </w:pBdr>
+              <w:spacing w:after="100" w:before="100" w:line="240"/>
+              <w:ind w:firstLine="0" w:left="100" w:right="100"/>
+            </w:pPr>
+            <w:r>
+              <w:rPr>
+                <w:rFonts w:ascii="DejaVu Sans" w:hAnsi="DejaVu Sans" w:eastAsia="DejaVu Sans" w:cs="DejaVu Sans"/>
                 <w:i w:val="false"/>
                 <w:b w:val="false"/>
                 <w:u w:val="none"/>
@@ -1032,19 +1059,18 @@
             <w:pPr>
               <w:pStyle w:val="Normal"/>
               <w:jc w:val="left"/>
-              <w:keepNext/>
-              <w:pBdr>
-                <w:bottom w:val="none" w:sz="0" w:space="0" w:color="000000"/>
-                <w:top w:val="none" w:sz="0" w:space="0" w:color="000000"/>
-                <w:left w:val="none" w:sz="0" w:space="0" w:color="000000"/>
-                <w:right w:val="none" w:sz="0" w:space="0" w:color="000000"/>
-              </w:pBdr>
-              <w:spacing w:after="100" w:before="100" w:line="240"/>
-              <w:ind w:firstLine="0" w:left="100" w:right="100"/>
-            </w:pPr>
-            <w:r>
-              <w:rPr>
-                <w:rFonts w:ascii="Arial" w:hAnsi="Arial" w:eastAsia="Arial" w:cs="Arial"/>
+              <w:pBdr>
+                <w:bottom w:val="none" w:sz="0" w:space="0" w:color="000000"/>
+                <w:top w:val="none" w:sz="0" w:space="0" w:color="000000"/>
+                <w:left w:val="none" w:sz="0" w:space="0" w:color="000000"/>
+                <w:right w:val="none" w:sz="0" w:space="0" w:color="000000"/>
+              </w:pBdr>
+              <w:spacing w:after="100" w:before="100" w:line="240"/>
+              <w:ind w:firstLine="0" w:left="100" w:right="100"/>
+            </w:pPr>
+            <w:r>
+              <w:rPr>
+                <w:rFonts w:ascii="DejaVu Sans" w:hAnsi="DejaVu Sans" w:eastAsia="DejaVu Sans" w:cs="DejaVu Sans"/>
                 <w:i w:val="false"/>
                 <w:b w:val="false"/>
                 <w:u w:val="none"/>
@@ -1077,19 +1103,18 @@
             <w:pPr>
               <w:pStyle w:val="Normal"/>
               <w:jc w:val="left"/>
-              <w:keepNext/>
-              <w:pBdr>
-                <w:bottom w:val="none" w:sz="0" w:space="0" w:color="000000"/>
-                <w:top w:val="none" w:sz="0" w:space="0" w:color="000000"/>
-                <w:left w:val="none" w:sz="0" w:space="0" w:color="000000"/>
-                <w:right w:val="none" w:sz="0" w:space="0" w:color="000000"/>
-              </w:pBdr>
-              <w:spacing w:after="100" w:before="100" w:line="240"/>
-              <w:ind w:firstLine="0" w:left="100" w:right="100"/>
-            </w:pPr>
-            <w:r>
-              <w:rPr>
-                <w:rFonts w:ascii="Arial" w:hAnsi="Arial" w:eastAsia="Arial" w:cs="Arial"/>
+              <w:pBdr>
+                <w:bottom w:val="none" w:sz="0" w:space="0" w:color="000000"/>
+                <w:top w:val="none" w:sz="0" w:space="0" w:color="000000"/>
+                <w:left w:val="none" w:sz="0" w:space="0" w:color="000000"/>
+                <w:right w:val="none" w:sz="0" w:space="0" w:color="000000"/>
+              </w:pBdr>
+              <w:spacing w:after="100" w:before="100" w:line="240"/>
+              <w:ind w:firstLine="0" w:left="100" w:right="100"/>
+            </w:pPr>
+            <w:r>
+              <w:rPr>
+                <w:rFonts w:ascii="DejaVu Sans" w:hAnsi="DejaVu Sans" w:eastAsia="DejaVu Sans" w:cs="DejaVu Sans"/>
                 <w:i w:val="false"/>
                 <w:b w:val="false"/>
                 <w:u w:val="none"/>
@@ -1122,19 +1147,18 @@
             <w:pPr>
               <w:pStyle w:val="Normal"/>
               <w:jc w:val="left"/>
-              <w:keepNext/>
-              <w:pBdr>
-                <w:bottom w:val="none" w:sz="0" w:space="0" w:color="000000"/>
-                <w:top w:val="none" w:sz="0" w:space="0" w:color="000000"/>
-                <w:left w:val="none" w:sz="0" w:space="0" w:color="000000"/>
-                <w:right w:val="none" w:sz="0" w:space="0" w:color="000000"/>
-              </w:pBdr>
-              <w:spacing w:after="100" w:before="100" w:line="240"/>
-              <w:ind w:firstLine="0" w:left="100" w:right="100"/>
-            </w:pPr>
-            <w:r>
-              <w:rPr>
-                <w:rFonts w:ascii="Arial" w:hAnsi="Arial" w:eastAsia="Arial" w:cs="Arial"/>
+              <w:pBdr>
+                <w:bottom w:val="none" w:sz="0" w:space="0" w:color="000000"/>
+                <w:top w:val="none" w:sz="0" w:space="0" w:color="000000"/>
+                <w:left w:val="none" w:sz="0" w:space="0" w:color="000000"/>
+                <w:right w:val="none" w:sz="0" w:space="0" w:color="000000"/>
+              </w:pBdr>
+              <w:spacing w:after="100" w:before="100" w:line="240"/>
+              <w:ind w:firstLine="0" w:left="100" w:right="100"/>
+            </w:pPr>
+            <w:r>
+              <w:rPr>
+                <w:rFonts w:ascii="DejaVu Sans" w:hAnsi="DejaVu Sans" w:eastAsia="DejaVu Sans" w:cs="DejaVu Sans"/>
                 <w:i w:val="false"/>
                 <w:b w:val="false"/>
                 <w:u w:val="none"/>
@@ -1149,7 +1173,6 @@
       </w:tr>
       <w:tr>
         <w:trPr>
-          <w:cantSplit/>
           <w:trHeight w:val="360" w:hRule="auto"/>
         </w:trPr>
         body3
@@ -1174,19 +1197,18 @@
             <w:pPr>
               <w:pStyle w:val="Normal"/>
               <w:jc w:val="left"/>
-              <w:keepNext/>
-              <w:pBdr>
-                <w:bottom w:val="none" w:sz="0" w:space="0" w:color="000000"/>
-                <w:top w:val="none" w:sz="0" w:space="0" w:color="000000"/>
-                <w:left w:val="none" w:sz="0" w:space="0" w:color="000000"/>
-                <w:right w:val="none" w:sz="0" w:space="0" w:color="000000"/>
-              </w:pBdr>
-              <w:spacing w:after="100" w:before="100" w:line="240"/>
-              <w:ind w:firstLine="0" w:left="100" w:right="100"/>
-            </w:pPr>
-            <w:r>
-              <w:rPr>
-                <w:rFonts w:ascii="Arial" w:hAnsi="Arial" w:eastAsia="Arial" w:cs="Arial"/>
+              <w:pBdr>
+                <w:bottom w:val="none" w:sz="0" w:space="0" w:color="000000"/>
+                <w:top w:val="none" w:sz="0" w:space="0" w:color="000000"/>
+                <w:left w:val="none" w:sz="0" w:space="0" w:color="000000"/>
+                <w:right w:val="none" w:sz="0" w:space="0" w:color="000000"/>
+              </w:pBdr>
+              <w:spacing w:after="100" w:before="100" w:line="240"/>
+              <w:ind w:firstLine="0" w:left="100" w:right="100"/>
+            </w:pPr>
+            <w:r>
+              <w:rPr>
+                <w:rFonts w:ascii="DejaVu Sans" w:hAnsi="DejaVu Sans" w:eastAsia="DejaVu Sans" w:cs="DejaVu Sans"/>
                 <w:i w:val="false"/>
                 <w:b w:val="false"/>
                 <w:u w:val="none"/>
@@ -1219,19 +1241,18 @@
             <w:pPr>
               <w:pStyle w:val="Normal"/>
               <w:jc w:val="left"/>
-              <w:keepNext/>
-              <w:pBdr>
-                <w:bottom w:val="none" w:sz="0" w:space="0" w:color="000000"/>
-                <w:top w:val="none" w:sz="0" w:space="0" w:color="000000"/>
-                <w:left w:val="none" w:sz="0" w:space="0" w:color="000000"/>
-                <w:right w:val="none" w:sz="0" w:space="0" w:color="000000"/>
-              </w:pBdr>
-              <w:spacing w:after="100" w:before="100" w:line="240"/>
-              <w:ind w:firstLine="0" w:left="100" w:right="100"/>
-            </w:pPr>
-            <w:r>
-              <w:rPr>
-                <w:rFonts w:ascii="Arial" w:hAnsi="Arial" w:eastAsia="Arial" w:cs="Arial"/>
+              <w:pBdr>
+                <w:bottom w:val="none" w:sz="0" w:space="0" w:color="000000"/>
+                <w:top w:val="none" w:sz="0" w:space="0" w:color="000000"/>
+                <w:left w:val="none" w:sz="0" w:space="0" w:color="000000"/>
+                <w:right w:val="none" w:sz="0" w:space="0" w:color="000000"/>
+              </w:pBdr>
+              <w:spacing w:after="100" w:before="100" w:line="240"/>
+              <w:ind w:firstLine="0" w:left="100" w:right="100"/>
+            </w:pPr>
+            <w:r>
+              <w:rPr>
+                <w:rFonts w:ascii="DejaVu Sans" w:hAnsi="DejaVu Sans" w:eastAsia="DejaVu Sans" w:cs="DejaVu Sans"/>
                 <w:i w:val="false"/>
                 <w:b w:val="false"/>
                 <w:u w:val="none"/>
@@ -1264,19 +1285,18 @@
             <w:pPr>
               <w:pStyle w:val="Normal"/>
               <w:jc w:val="left"/>
-              <w:keepNext/>
-              <w:pBdr>
-                <w:bottom w:val="none" w:sz="0" w:space="0" w:color="000000"/>
-                <w:top w:val="none" w:sz="0" w:space="0" w:color="000000"/>
-                <w:left w:val="none" w:sz="0" w:space="0" w:color="000000"/>
-                <w:right w:val="none" w:sz="0" w:space="0" w:color="000000"/>
-              </w:pBdr>
-              <w:spacing w:after="100" w:before="100" w:line="240"/>
-              <w:ind w:firstLine="0" w:left="100" w:right="100"/>
-            </w:pPr>
-            <w:r>
-              <w:rPr>
-                <w:rFonts w:ascii="Arial" w:hAnsi="Arial" w:eastAsia="Arial" w:cs="Arial"/>
+              <w:pBdr>
+                <w:bottom w:val="none" w:sz="0" w:space="0" w:color="000000"/>
+                <w:top w:val="none" w:sz="0" w:space="0" w:color="000000"/>
+                <w:left w:val="none" w:sz="0" w:space="0" w:color="000000"/>
+                <w:right w:val="none" w:sz="0" w:space="0" w:color="000000"/>
+              </w:pBdr>
+              <w:spacing w:after="100" w:before="100" w:line="240"/>
+              <w:ind w:firstLine="0" w:left="100" w:right="100"/>
+            </w:pPr>
+            <w:r>
+              <w:rPr>
+                <w:rFonts w:ascii="DejaVu Sans" w:hAnsi="DejaVu Sans" w:eastAsia="DejaVu Sans" w:cs="DejaVu Sans"/>
                 <w:i w:val="false"/>
                 <w:b w:val="false"/>
                 <w:u w:val="none"/>
@@ -1309,19 +1329,18 @@
             <w:pPr>
               <w:pStyle w:val="Normal"/>
               <w:jc w:val="left"/>
-              <w:keepNext/>
-              <w:pBdr>
-                <w:bottom w:val="none" w:sz="0" w:space="0" w:color="000000"/>
-                <w:top w:val="none" w:sz="0" w:space="0" w:color="000000"/>
-                <w:left w:val="none" w:sz="0" w:space="0" w:color="000000"/>
-                <w:right w:val="none" w:sz="0" w:space="0" w:color="000000"/>
-              </w:pBdr>
-              <w:spacing w:after="100" w:before="100" w:line="240"/>
-              <w:ind w:firstLine="0" w:left="100" w:right="100"/>
-            </w:pPr>
-            <w:r>
-              <w:rPr>
-                <w:rFonts w:ascii="Arial" w:hAnsi="Arial" w:eastAsia="Arial" w:cs="Arial"/>
+              <w:pBdr>
+                <w:bottom w:val="none" w:sz="0" w:space="0" w:color="000000"/>
+                <w:top w:val="none" w:sz="0" w:space="0" w:color="000000"/>
+                <w:left w:val="none" w:sz="0" w:space="0" w:color="000000"/>
+                <w:right w:val="none" w:sz="0" w:space="0" w:color="000000"/>
+              </w:pBdr>
+              <w:spacing w:after="100" w:before="100" w:line="240"/>
+              <w:ind w:firstLine="0" w:left="100" w:right="100"/>
+            </w:pPr>
+            <w:r>
+              <w:rPr>
+                <w:rFonts w:ascii="DejaVu Sans" w:hAnsi="DejaVu Sans" w:eastAsia="DejaVu Sans" w:cs="DejaVu Sans"/>
                 <w:i w:val="false"/>
                 <w:b w:val="false"/>
                 <w:u w:val="none"/>
@@ -1354,19 +1373,18 @@
             <w:pPr>
               <w:pStyle w:val="Normal"/>
               <w:jc w:val="left"/>
-              <w:keepNext/>
-              <w:pBdr>
-                <w:bottom w:val="none" w:sz="0" w:space="0" w:color="000000"/>
-                <w:top w:val="none" w:sz="0" w:space="0" w:color="000000"/>
-                <w:left w:val="none" w:sz="0" w:space="0" w:color="000000"/>
-                <w:right w:val="none" w:sz="0" w:space="0" w:color="000000"/>
-              </w:pBdr>
-              <w:spacing w:after="100" w:before="100" w:line="240"/>
-              <w:ind w:firstLine="0" w:left="100" w:right="100"/>
-            </w:pPr>
-            <w:r>
-              <w:rPr>
-                <w:rFonts w:ascii="Arial" w:hAnsi="Arial" w:eastAsia="Arial" w:cs="Arial"/>
+              <w:pBdr>
+                <w:bottom w:val="none" w:sz="0" w:space="0" w:color="000000"/>
+                <w:top w:val="none" w:sz="0" w:space="0" w:color="000000"/>
+                <w:left w:val="none" w:sz="0" w:space="0" w:color="000000"/>
+                <w:right w:val="none" w:sz="0" w:space="0" w:color="000000"/>
+              </w:pBdr>
+              <w:spacing w:after="100" w:before="100" w:line="240"/>
+              <w:ind w:firstLine="0" w:left="100" w:right="100"/>
+            </w:pPr>
+            <w:r>
+              <w:rPr>
+                <w:rFonts w:ascii="DejaVu Sans" w:hAnsi="DejaVu Sans" w:eastAsia="DejaVu Sans" w:cs="DejaVu Sans"/>
                 <w:i w:val="false"/>
                 <w:b w:val="false"/>
                 <w:u w:val="none"/>
@@ -1399,19 +1417,18 @@
             <w:pPr>
               <w:pStyle w:val="Normal"/>
               <w:jc w:val="left"/>
-              <w:keepNext/>
-              <w:pBdr>
-                <w:bottom w:val="none" w:sz="0" w:space="0" w:color="000000"/>
-                <w:top w:val="none" w:sz="0" w:space="0" w:color="000000"/>
-                <w:left w:val="none" w:sz="0" w:space="0" w:color="000000"/>
-                <w:right w:val="none" w:sz="0" w:space="0" w:color="000000"/>
-              </w:pBdr>
-              <w:spacing w:after="100" w:before="100" w:line="240"/>
-              <w:ind w:firstLine="0" w:left="100" w:right="100"/>
-            </w:pPr>
-            <w:r>
-              <w:rPr>
-                <w:rFonts w:ascii="Arial" w:hAnsi="Arial" w:eastAsia="Arial" w:cs="Arial"/>
+              <w:pBdr>
+                <w:bottom w:val="none" w:sz="0" w:space="0" w:color="000000"/>
+                <w:top w:val="none" w:sz="0" w:space="0" w:color="000000"/>
+                <w:left w:val="none" w:sz="0" w:space="0" w:color="000000"/>
+                <w:right w:val="none" w:sz="0" w:space="0" w:color="000000"/>
+              </w:pBdr>
+              <w:spacing w:after="100" w:before="100" w:line="240"/>
+              <w:ind w:firstLine="0" w:left="100" w:right="100"/>
+            </w:pPr>
+            <w:r>
+              <w:rPr>
+                <w:rFonts w:ascii="DejaVu Sans" w:hAnsi="DejaVu Sans" w:eastAsia="DejaVu Sans" w:cs="DejaVu Sans"/>
                 <w:i w:val="false"/>
                 <w:b w:val="false"/>
                 <w:u w:val="none"/>
@@ -1444,19 +1461,18 @@
             <w:pPr>
               <w:pStyle w:val="Normal"/>
               <w:jc w:val="left"/>
-              <w:keepNext/>
-              <w:pBdr>
-                <w:bottom w:val="none" w:sz="0" w:space="0" w:color="000000"/>
-                <w:top w:val="none" w:sz="0" w:space="0" w:color="000000"/>
-                <w:left w:val="none" w:sz="0" w:space="0" w:color="000000"/>
-                <w:right w:val="none" w:sz="0" w:space="0" w:color="000000"/>
-              </w:pBdr>
-              <w:spacing w:after="100" w:before="100" w:line="240"/>
-              <w:ind w:firstLine="0" w:left="100" w:right="100"/>
-            </w:pPr>
-            <w:r>
-              <w:rPr>
-                <w:rFonts w:ascii="Arial" w:hAnsi="Arial" w:eastAsia="Arial" w:cs="Arial"/>
+              <w:pBdr>
+                <w:bottom w:val="none" w:sz="0" w:space="0" w:color="000000"/>
+                <w:top w:val="none" w:sz="0" w:space="0" w:color="000000"/>
+                <w:left w:val="none" w:sz="0" w:space="0" w:color="000000"/>
+                <w:right w:val="none" w:sz="0" w:space="0" w:color="000000"/>
+              </w:pBdr>
+              <w:spacing w:after="100" w:before="100" w:line="240"/>
+              <w:ind w:firstLine="0" w:left="100" w:right="100"/>
+            </w:pPr>
+            <w:r>
+              <w:rPr>
+                <w:rFonts w:ascii="DejaVu Sans" w:hAnsi="DejaVu Sans" w:eastAsia="DejaVu Sans" w:cs="DejaVu Sans"/>
                 <w:i w:val="false"/>
                 <w:b w:val="false"/>
                 <w:u w:val="none"/>
@@ -1489,19 +1505,18 @@
             <w:pPr>
               <w:pStyle w:val="Normal"/>
               <w:jc w:val="left"/>
-              <w:keepNext/>
-              <w:pBdr>
-                <w:bottom w:val="none" w:sz="0" w:space="0" w:color="000000"/>
-                <w:top w:val="none" w:sz="0" w:space="0" w:color="000000"/>
-                <w:left w:val="none" w:sz="0" w:space="0" w:color="000000"/>
-                <w:right w:val="none" w:sz="0" w:space="0" w:color="000000"/>
-              </w:pBdr>
-              <w:spacing w:after="100" w:before="100" w:line="240"/>
-              <w:ind w:firstLine="0" w:left="100" w:right="100"/>
-            </w:pPr>
-            <w:r>
-              <w:rPr>
-                <w:rFonts w:ascii="Arial" w:hAnsi="Arial" w:eastAsia="Arial" w:cs="Arial"/>
+              <w:pBdr>
+                <w:bottom w:val="none" w:sz="0" w:space="0" w:color="000000"/>
+                <w:top w:val="none" w:sz="0" w:space="0" w:color="000000"/>
+                <w:left w:val="none" w:sz="0" w:space="0" w:color="000000"/>
+                <w:right w:val="none" w:sz="0" w:space="0" w:color="000000"/>
+              </w:pBdr>
+              <w:spacing w:after="100" w:before="100" w:line="240"/>
+              <w:ind w:firstLine="0" w:left="100" w:right="100"/>
+            </w:pPr>
+            <w:r>
+              <w:rPr>
+                <w:rFonts w:ascii="DejaVu Sans" w:hAnsi="DejaVu Sans" w:eastAsia="DejaVu Sans" w:cs="DejaVu Sans"/>
                 <w:i w:val="false"/>
                 <w:b w:val="false"/>
                 <w:u w:val="none"/>
@@ -1516,7 +1531,6 @@
       </w:tr>
       <w:tr>
         <w:trPr>
-          <w:cantSplit/>
           <w:trHeight w:val="360" w:hRule="auto"/>
         </w:trPr>
         body4
@@ -1541,19 +1555,18 @@
             <w:pPr>
               <w:pStyle w:val="Normal"/>
               <w:jc w:val="left"/>
-              <w:keepNext/>
-              <w:pBdr>
-                <w:bottom w:val="none" w:sz="0" w:space="0" w:color="000000"/>
-                <w:top w:val="none" w:sz="0" w:space="0" w:color="000000"/>
-                <w:left w:val="none" w:sz="0" w:space="0" w:color="000000"/>
-                <w:right w:val="none" w:sz="0" w:space="0" w:color="000000"/>
-              </w:pBdr>
-              <w:spacing w:after="100" w:before="100" w:line="240"/>
-              <w:ind w:firstLine="0" w:left="100" w:right="100"/>
-            </w:pPr>
-            <w:r>
-              <w:rPr>
-                <w:rFonts w:ascii="Arial" w:hAnsi="Arial" w:eastAsia="Arial" w:cs="Arial"/>
+              <w:pBdr>
+                <w:bottom w:val="none" w:sz="0" w:space="0" w:color="000000"/>
+                <w:top w:val="none" w:sz="0" w:space="0" w:color="000000"/>
+                <w:left w:val="none" w:sz="0" w:space="0" w:color="000000"/>
+                <w:right w:val="none" w:sz="0" w:space="0" w:color="000000"/>
+              </w:pBdr>
+              <w:spacing w:after="100" w:before="100" w:line="240"/>
+              <w:ind w:firstLine="0" w:left="100" w:right="100"/>
+            </w:pPr>
+            <w:r>
+              <w:rPr>
+                <w:rFonts w:ascii="DejaVu Sans" w:hAnsi="DejaVu Sans" w:eastAsia="DejaVu Sans" w:cs="DejaVu Sans"/>
                 <w:i w:val="false"/>
                 <w:b w:val="false"/>
                 <w:u w:val="none"/>
@@ -1586,19 +1599,18 @@
             <w:pPr>
               <w:pStyle w:val="Normal"/>
               <w:jc w:val="left"/>
-              <w:keepNext/>
-              <w:pBdr>
-                <w:bottom w:val="none" w:sz="0" w:space="0" w:color="000000"/>
-                <w:top w:val="none" w:sz="0" w:space="0" w:color="000000"/>
-                <w:left w:val="none" w:sz="0" w:space="0" w:color="000000"/>
-                <w:right w:val="none" w:sz="0" w:space="0" w:color="000000"/>
-              </w:pBdr>
-              <w:spacing w:after="100" w:before="100" w:line="240"/>
-              <w:ind w:firstLine="0" w:left="100" w:right="100"/>
-            </w:pPr>
-            <w:r>
-              <w:rPr>
-                <w:rFonts w:ascii="Arial" w:hAnsi="Arial" w:eastAsia="Arial" w:cs="Arial"/>
+              <w:pBdr>
+                <w:bottom w:val="none" w:sz="0" w:space="0" w:color="000000"/>
+                <w:top w:val="none" w:sz="0" w:space="0" w:color="000000"/>
+                <w:left w:val="none" w:sz="0" w:space="0" w:color="000000"/>
+                <w:right w:val="none" w:sz="0" w:space="0" w:color="000000"/>
+              </w:pBdr>
+              <w:spacing w:after="100" w:before="100" w:line="240"/>
+              <w:ind w:firstLine="0" w:left="100" w:right="100"/>
+            </w:pPr>
+            <w:r>
+              <w:rPr>
+                <w:rFonts w:ascii="DejaVu Sans" w:hAnsi="DejaVu Sans" w:eastAsia="DejaVu Sans" w:cs="DejaVu Sans"/>
                 <w:i w:val="false"/>
                 <w:b w:val="false"/>
                 <w:u w:val="none"/>
@@ -1631,19 +1643,18 @@
             <w:pPr>
               <w:pStyle w:val="Normal"/>
               <w:jc w:val="left"/>
-              <w:keepNext/>
-              <w:pBdr>
-                <w:bottom w:val="none" w:sz="0" w:space="0" w:color="000000"/>
-                <w:top w:val="none" w:sz="0" w:space="0" w:color="000000"/>
-                <w:left w:val="none" w:sz="0" w:space="0" w:color="000000"/>
-                <w:right w:val="none" w:sz="0" w:space="0" w:color="000000"/>
-              </w:pBdr>
-              <w:spacing w:after="100" w:before="100" w:line="240"/>
-              <w:ind w:firstLine="0" w:left="100" w:right="100"/>
-            </w:pPr>
-            <w:r>
-              <w:rPr>
-                <w:rFonts w:ascii="Arial" w:hAnsi="Arial" w:eastAsia="Arial" w:cs="Arial"/>
+              <w:pBdr>
+                <w:bottom w:val="none" w:sz="0" w:space="0" w:color="000000"/>
+                <w:top w:val="none" w:sz="0" w:space="0" w:color="000000"/>
+                <w:left w:val="none" w:sz="0" w:space="0" w:color="000000"/>
+                <w:right w:val="none" w:sz="0" w:space="0" w:color="000000"/>
+              </w:pBdr>
+              <w:spacing w:after="100" w:before="100" w:line="240"/>
+              <w:ind w:firstLine="0" w:left="100" w:right="100"/>
+            </w:pPr>
+            <w:r>
+              <w:rPr>
+                <w:rFonts w:ascii="DejaVu Sans" w:hAnsi="DejaVu Sans" w:eastAsia="DejaVu Sans" w:cs="DejaVu Sans"/>
                 <w:i w:val="false"/>
                 <w:b w:val="false"/>
                 <w:u w:val="none"/>
@@ -1676,19 +1687,18 @@
             <w:pPr>
               <w:pStyle w:val="Normal"/>
               <w:jc w:val="left"/>
-              <w:keepNext/>
-              <w:pBdr>
-                <w:bottom w:val="none" w:sz="0" w:space="0" w:color="000000"/>
-                <w:top w:val="none" w:sz="0" w:space="0" w:color="000000"/>
-                <w:left w:val="none" w:sz="0" w:space="0" w:color="000000"/>
-                <w:right w:val="none" w:sz="0" w:space="0" w:color="000000"/>
-              </w:pBdr>
-              <w:spacing w:after="100" w:before="100" w:line="240"/>
-              <w:ind w:firstLine="0" w:left="100" w:right="100"/>
-            </w:pPr>
-            <w:r>
-              <w:rPr>
-                <w:rFonts w:ascii="Arial" w:hAnsi="Arial" w:eastAsia="Arial" w:cs="Arial"/>
+              <w:pBdr>
+                <w:bottom w:val="none" w:sz="0" w:space="0" w:color="000000"/>
+                <w:top w:val="none" w:sz="0" w:space="0" w:color="000000"/>
+                <w:left w:val="none" w:sz="0" w:space="0" w:color="000000"/>
+                <w:right w:val="none" w:sz="0" w:space="0" w:color="000000"/>
+              </w:pBdr>
+              <w:spacing w:after="100" w:before="100" w:line="240"/>
+              <w:ind w:firstLine="0" w:left="100" w:right="100"/>
+            </w:pPr>
+            <w:r>
+              <w:rPr>
+                <w:rFonts w:ascii="DejaVu Sans" w:hAnsi="DejaVu Sans" w:eastAsia="DejaVu Sans" w:cs="DejaVu Sans"/>
                 <w:i w:val="false"/>
                 <w:b w:val="false"/>
                 <w:u w:val="none"/>
@@ -1721,19 +1731,18 @@
             <w:pPr>
               <w:pStyle w:val="Normal"/>
               <w:jc w:val="left"/>
-              <w:keepNext/>
-              <w:pBdr>
-                <w:bottom w:val="none" w:sz="0" w:space="0" w:color="000000"/>
-                <w:top w:val="none" w:sz="0" w:space="0" w:color="000000"/>
-                <w:left w:val="none" w:sz="0" w:space="0" w:color="000000"/>
-                <w:right w:val="none" w:sz="0" w:space="0" w:color="000000"/>
-              </w:pBdr>
-              <w:spacing w:after="100" w:before="100" w:line="240"/>
-              <w:ind w:firstLine="0" w:left="100" w:right="100"/>
-            </w:pPr>
-            <w:r>
-              <w:rPr>
-                <w:rFonts w:ascii="Arial" w:hAnsi="Arial" w:eastAsia="Arial" w:cs="Arial"/>
+              <w:pBdr>
+                <w:bottom w:val="none" w:sz="0" w:space="0" w:color="000000"/>
+                <w:top w:val="none" w:sz="0" w:space="0" w:color="000000"/>
+                <w:left w:val="none" w:sz="0" w:space="0" w:color="000000"/>
+                <w:right w:val="none" w:sz="0" w:space="0" w:color="000000"/>
+              </w:pBdr>
+              <w:spacing w:after="100" w:before="100" w:line="240"/>
+              <w:ind w:firstLine="0" w:left="100" w:right="100"/>
+            </w:pPr>
+            <w:r>
+              <w:rPr>
+                <w:rFonts w:ascii="DejaVu Sans" w:hAnsi="DejaVu Sans" w:eastAsia="DejaVu Sans" w:cs="DejaVu Sans"/>
                 <w:i w:val="false"/>
                 <w:b w:val="false"/>
                 <w:u w:val="none"/>
@@ -1766,19 +1775,18 @@
             <w:pPr>
               <w:pStyle w:val="Normal"/>
               <w:jc w:val="left"/>
-              <w:keepNext/>
-              <w:pBdr>
-                <w:bottom w:val="none" w:sz="0" w:space="0" w:color="000000"/>
-                <w:top w:val="none" w:sz="0" w:space="0" w:color="000000"/>
-                <w:left w:val="none" w:sz="0" w:space="0" w:color="000000"/>
-                <w:right w:val="none" w:sz="0" w:space="0" w:color="000000"/>
-              </w:pBdr>
-              <w:spacing w:after="100" w:before="100" w:line="240"/>
-              <w:ind w:firstLine="0" w:left="100" w:right="100"/>
-            </w:pPr>
-            <w:r>
-              <w:rPr>
-                <w:rFonts w:ascii="Arial" w:hAnsi="Arial" w:eastAsia="Arial" w:cs="Arial"/>
+              <w:pBdr>
+                <w:bottom w:val="none" w:sz="0" w:space="0" w:color="000000"/>
+                <w:top w:val="none" w:sz="0" w:space="0" w:color="000000"/>
+                <w:left w:val="none" w:sz="0" w:space="0" w:color="000000"/>
+                <w:right w:val="none" w:sz="0" w:space="0" w:color="000000"/>
+              </w:pBdr>
+              <w:spacing w:after="100" w:before="100" w:line="240"/>
+              <w:ind w:firstLine="0" w:left="100" w:right="100"/>
+            </w:pPr>
+            <w:r>
+              <w:rPr>
+                <w:rFonts w:ascii="DejaVu Sans" w:hAnsi="DejaVu Sans" w:eastAsia="DejaVu Sans" w:cs="DejaVu Sans"/>
                 <w:i w:val="false"/>
                 <w:b w:val="false"/>
                 <w:u w:val="none"/>
@@ -1811,19 +1819,18 @@
             <w:pPr>
               <w:pStyle w:val="Normal"/>
               <w:jc w:val="left"/>
-              <w:keepNext/>
-              <w:pBdr>
-                <w:bottom w:val="none" w:sz="0" w:space="0" w:color="000000"/>
-                <w:top w:val="none" w:sz="0" w:space="0" w:color="000000"/>
-                <w:left w:val="none" w:sz="0" w:space="0" w:color="000000"/>
-                <w:right w:val="none" w:sz="0" w:space="0" w:color="000000"/>
-              </w:pBdr>
-              <w:spacing w:after="100" w:before="100" w:line="240"/>
-              <w:ind w:firstLine="0" w:left="100" w:right="100"/>
-            </w:pPr>
-            <w:r>
-              <w:rPr>
-                <w:rFonts w:ascii="Arial" w:hAnsi="Arial" w:eastAsia="Arial" w:cs="Arial"/>
+              <w:pBdr>
+                <w:bottom w:val="none" w:sz="0" w:space="0" w:color="000000"/>
+                <w:top w:val="none" w:sz="0" w:space="0" w:color="000000"/>
+                <w:left w:val="none" w:sz="0" w:space="0" w:color="000000"/>
+                <w:right w:val="none" w:sz="0" w:space="0" w:color="000000"/>
+              </w:pBdr>
+              <w:spacing w:after="100" w:before="100" w:line="240"/>
+              <w:ind w:firstLine="0" w:left="100" w:right="100"/>
+            </w:pPr>
+            <w:r>
+              <w:rPr>
+                <w:rFonts w:ascii="DejaVu Sans" w:hAnsi="DejaVu Sans" w:eastAsia="DejaVu Sans" w:cs="DejaVu Sans"/>
                 <w:i w:val="false"/>
                 <w:b w:val="false"/>
                 <w:u w:val="none"/>
@@ -1856,19 +1863,18 @@
             <w:pPr>
               <w:pStyle w:val="Normal"/>
               <w:jc w:val="left"/>
-              <w:keepNext/>
-              <w:pBdr>
-                <w:bottom w:val="none" w:sz="0" w:space="0" w:color="000000"/>
-                <w:top w:val="none" w:sz="0" w:space="0" w:color="000000"/>
-                <w:left w:val="none" w:sz="0" w:space="0" w:color="000000"/>
-                <w:right w:val="none" w:sz="0" w:space="0" w:color="000000"/>
-              </w:pBdr>
-              <w:spacing w:after="100" w:before="100" w:line="240"/>
-              <w:ind w:firstLine="0" w:left="100" w:right="100"/>
-            </w:pPr>
-            <w:r>
-              <w:rPr>
-                <w:rFonts w:ascii="Arial" w:hAnsi="Arial" w:eastAsia="Arial" w:cs="Arial"/>
+              <w:pBdr>
+                <w:bottom w:val="none" w:sz="0" w:space="0" w:color="000000"/>
+                <w:top w:val="none" w:sz="0" w:space="0" w:color="000000"/>
+                <w:left w:val="none" w:sz="0" w:space="0" w:color="000000"/>
+                <w:right w:val="none" w:sz="0" w:space="0" w:color="000000"/>
+              </w:pBdr>
+              <w:spacing w:after="100" w:before="100" w:line="240"/>
+              <w:ind w:firstLine="0" w:left="100" w:right="100"/>
+            </w:pPr>
+            <w:r>
+              <w:rPr>
+                <w:rFonts w:ascii="DejaVu Sans" w:hAnsi="DejaVu Sans" w:eastAsia="DejaVu Sans" w:cs="DejaVu Sans"/>
                 <w:i w:val="false"/>
                 <w:b w:val="false"/>
                 <w:u w:val="none"/>
@@ -1883,7 +1889,6 @@
       </w:tr>
       <w:tr>
         <w:trPr>
-          <w:cantSplit/>
           <w:trHeight w:val="360" w:hRule="auto"/>
         </w:trPr>
         footer1
@@ -1909,19 +1914,18 @@
             <w:pPr>
               <w:pStyle w:val="Normal"/>
               <w:jc w:val="left"/>
-              <w:keepNext/>
-              <w:pBdr>
-                <w:bottom w:val="none" w:sz="0" w:space="0" w:color="000000"/>
-                <w:top w:val="none" w:sz="0" w:space="0" w:color="000000"/>
-                <w:left w:val="none" w:sz="0" w:space="0" w:color="000000"/>
-                <w:right w:val="none" w:sz="0" w:space="0" w:color="000000"/>
-              </w:pBdr>
-              <w:spacing w:after="100" w:before="100" w:line="240"/>
-              <w:ind w:firstLine="0" w:left="100" w:right="100"/>
-            </w:pPr>
-            <w:r>
-              <w:rPr>
-                <w:rFonts w:ascii="Arial" w:hAnsi="Arial" w:eastAsia="Arial" w:cs="Arial"/>
+              <w:pBdr>
+                <w:bottom w:val="none" w:sz="0" w:space="0" w:color="000000"/>
+                <w:top w:val="none" w:sz="0" w:space="0" w:color="000000"/>
+                <w:left w:val="none" w:sz="0" w:space="0" w:color="000000"/>
+                <w:right w:val="none" w:sz="0" w:space="0" w:color="000000"/>
+              </w:pBdr>
+              <w:spacing w:after="100" w:before="100" w:line="240"/>
+              <w:ind w:firstLine="0" w:left="100" w:right="100"/>
+            </w:pPr>
+            <w:r>
+              <w:rPr>
+                <w:rFonts w:ascii="DejaVu Sans" w:hAnsi="DejaVu Sans" w:eastAsia="DejaVu Sans" w:cs="DejaVu Sans"/>
                 <w:i w:val="false"/>
                 <w:b w:val="false"/>
                 <w:u w:val="none"/>
@@ -1936,7 +1940,6 @@
       </w:tr>
       <w:tr>
         <w:trPr>
-          <w:cantSplit/>
           <w:trHeight w:val="360" w:hRule="auto"/>
         </w:trPr>
         footer2
@@ -1962,19 +1965,18 @@
             <w:pPr>
               <w:pStyle w:val="Normal"/>
               <w:jc w:val="left"/>
-              <w:keepNext/>
-              <w:pBdr>
-                <w:bottom w:val="none" w:sz="0" w:space="0" w:color="000000"/>
-                <w:top w:val="none" w:sz="0" w:space="0" w:color="000000"/>
-                <w:left w:val="none" w:sz="0" w:space="0" w:color="000000"/>
-                <w:right w:val="none" w:sz="0" w:space="0" w:color="000000"/>
-              </w:pBdr>
-              <w:spacing w:after="100" w:before="100" w:line="240"/>
-              <w:ind w:firstLine="0" w:left="100" w:right="100"/>
-            </w:pPr>
-            <w:r>
-              <w:rPr>
-                <w:rFonts w:ascii="Arial" w:hAnsi="Arial" w:eastAsia="Arial" w:cs="Arial"/>
+              <w:pBdr>
+                <w:bottom w:val="none" w:sz="0" w:space="0" w:color="000000"/>
+                <w:top w:val="none" w:sz="0" w:space="0" w:color="000000"/>
+                <w:left w:val="none" w:sz="0" w:space="0" w:color="000000"/>
+                <w:right w:val="none" w:sz="0" w:space="0" w:color="000000"/>
+              </w:pBdr>
+              <w:spacing w:after="100" w:before="100" w:line="240"/>
+              <w:ind w:firstLine="0" w:left="100" w:right="100"/>
+            </w:pPr>
+            <w:r>
+              <w:rPr>
+                <w:rFonts w:ascii="DejaVu Sans" w:hAnsi="DejaVu Sans" w:eastAsia="DejaVu Sans" w:cs="DejaVu Sans"/>
                 <w:i w:val="false"/>
                 <w:b w:val="false"/>
                 <w:u w:val="none"/>
@@ -1988,7 +1990,7 @@
         </w:tc>
       </w:tr>
     </w:tbl>
-    <w:sectPr>
+    <w:sectPr w:officer="true">
       <w:pgMar w:header="720" w:bottom="1440" w:top="1440" w:right="1440" w:left="1440" w:footer="720" w:gutter="720"/>
       <w:pgSz w:h="16848" w:w="11952" w:orient="portrait"/>
       <w:type w:val="continuous"/>

</xml_diff>

<commit_message>
update figures for another draft
</commit_message>
<xml_diff>
--- a/tables_and_figures/2019_controls.docx
+++ b/tables_and_figures/2019_controls.docx
@@ -18,7 +18,7 @@
       </w:pPr>
       <w:r>
         <w:rPr>
-          <w:rFonts w:ascii="DejaVu Sans" w:hAnsi="DejaVu Sans" w:eastAsia="DejaVu Sans" w:cs="DejaVu Sans"/>
+          <w:rFonts w:ascii="Arial" w:hAnsi="Arial" w:eastAsia="Arial" w:cs="Arial"/>
           <w:i w:val="false"/>
           <w:b w:val="false"/>
           <w:u w:val="none"/>
@@ -26,57 +26,6 @@
           <w:szCs w:val="22"/>
           <w:color w:val="000000"/>
         </w:rPr>
-        <w:t xml:space="preserve">Table </w:t>
-      </w:r>
-      <w:r>
-        <w:rPr>
-          <w:rFonts w:ascii="DejaVu Sans" w:hAnsi="DejaVu Sans" w:eastAsia="DejaVu Sans" w:cs="DejaVu Sans"/>
-          <w:i w:val="false"/>
-          <w:b w:val="false"/>
-          <w:u w:val="none"/>
-          <w:sz w:val="22"/>
-          <w:szCs w:val="22"/>
-          <w:color w:val="000000"/>
-        </w:rPr>
-        <w:fldChar w:fldCharType="begin" w:dirty="true"/>
-      </w:r>
-      <w:r>
-        <w:rPr>
-          <w:rFonts w:ascii="DejaVu Sans" w:hAnsi="DejaVu Sans" w:eastAsia="DejaVu Sans" w:cs="DejaVu Sans"/>
-          <w:i w:val="false"/>
-          <w:b w:val="false"/>
-          <w:u w:val="none"/>
-          <w:sz w:val="22"/>
-          <w:szCs w:val="22"/>
-          <w:color w:val="000000"/>
-        </w:rPr>
-        <w:instrText xml:space="preserve" w:dirty="true">SEQ tab \* Arabic</w:instrText>
-      </w:r>
-      <w:r>
-        <w:rPr>
-          <w:rFonts w:ascii="DejaVu Sans" w:hAnsi="DejaVu Sans" w:eastAsia="DejaVu Sans" w:cs="DejaVu Sans"/>
-          <w:i w:val="false"/>
-          <w:b w:val="false"/>
-          <w:u w:val="none"/>
-          <w:sz w:val="22"/>
-          <w:szCs w:val="22"/>
-          <w:color w:val="000000"/>
-        </w:rPr>
-        <w:fldChar w:fldCharType="end" w:dirty="true"/>
-      </w:r>
-      <w:r>
-        <w:rPr>
-          <w:rFonts w:ascii="DejaVu Sans" w:hAnsi="DejaVu Sans" w:eastAsia="DejaVu Sans" w:cs="DejaVu Sans"/>
-          <w:i w:val="false"/>
-          <w:b w:val="false"/>
-          <w:u w:val="none"/>
-          <w:sz w:val="22"/>
-          <w:szCs w:val="22"/>
-          <w:color w:val="000000"/>
-        </w:rPr>
-        <w:t xml:space="preserve">:</w:t>
-      </w:r>
-      <w:r>
         <w:t xml:space="preserve">Descriptive statistics of control variables</w:t>
       </w:r>
     </w:p>
@@ -98,6 +47,7 @@
       </w:tblGrid>
       <w:tr>
         <w:trPr>
+          <w:cantSplit/>
           <w:trHeight w:val="360" w:hRule="auto"/>
           <w:tblHeader/>
         </w:trPr>
@@ -123,18 +73,19 @@
             <w:pPr>
               <w:pStyle w:val="Normal"/>
               <w:jc w:val="left"/>
-              <w:pBdr>
-                <w:bottom w:val="none" w:sz="0" w:space="0" w:color="000000"/>
-                <w:top w:val="none" w:sz="0" w:space="0" w:color="000000"/>
-                <w:left w:val="none" w:sz="0" w:space="0" w:color="000000"/>
-                <w:right w:val="none" w:sz="0" w:space="0" w:color="000000"/>
-              </w:pBdr>
-              <w:spacing w:after="100" w:before="100" w:line="240"/>
-              <w:ind w:firstLine="0" w:left="100" w:right="100"/>
-            </w:pPr>
-            <w:r>
-              <w:rPr>
-                <w:rFonts w:ascii="DejaVu Sans" w:hAnsi="DejaVu Sans" w:eastAsia="DejaVu Sans" w:cs="DejaVu Sans"/>
+              <w:keepNext/>
+              <w:pBdr>
+                <w:bottom w:val="none" w:sz="0" w:space="0" w:color="000000"/>
+                <w:top w:val="none" w:sz="0" w:space="0" w:color="000000"/>
+                <w:left w:val="none" w:sz="0" w:space="0" w:color="000000"/>
+                <w:right w:val="none" w:sz="0" w:space="0" w:color="000000"/>
+              </w:pBdr>
+              <w:spacing w:after="100" w:before="100" w:line="240"/>
+              <w:ind w:firstLine="0" w:left="100" w:right="100"/>
+            </w:pPr>
+            <w:r>
+              <w:rPr>
+                <w:rFonts w:ascii="Arial" w:hAnsi="Arial" w:eastAsia="Arial" w:cs="Arial"/>
                 <w:i w:val="false"/>
                 <w:b w:val="false"/>
                 <w:u w:val="none"/>
@@ -167,18 +118,19 @@
             <w:pPr>
               <w:pStyle w:val="Normal"/>
               <w:jc w:val="left"/>
-              <w:pBdr>
-                <w:bottom w:val="none" w:sz="0" w:space="0" w:color="000000"/>
-                <w:top w:val="none" w:sz="0" w:space="0" w:color="000000"/>
-                <w:left w:val="none" w:sz="0" w:space="0" w:color="000000"/>
-                <w:right w:val="none" w:sz="0" w:space="0" w:color="000000"/>
-              </w:pBdr>
-              <w:spacing w:after="100" w:before="100" w:line="240"/>
-              <w:ind w:firstLine="0" w:left="100" w:right="100"/>
-            </w:pPr>
-            <w:r>
-              <w:rPr>
-                <w:rFonts w:ascii="DejaVu Sans" w:hAnsi="DejaVu Sans" w:eastAsia="DejaVu Sans" w:cs="DejaVu Sans"/>
+              <w:keepNext/>
+              <w:pBdr>
+                <w:bottom w:val="none" w:sz="0" w:space="0" w:color="000000"/>
+                <w:top w:val="none" w:sz="0" w:space="0" w:color="000000"/>
+                <w:left w:val="none" w:sz="0" w:space="0" w:color="000000"/>
+                <w:right w:val="none" w:sz="0" w:space="0" w:color="000000"/>
+              </w:pBdr>
+              <w:spacing w:after="100" w:before="100" w:line="240"/>
+              <w:ind w:firstLine="0" w:left="100" w:right="100"/>
+            </w:pPr>
+            <w:r>
+              <w:rPr>
+                <w:rFonts w:ascii="Arial" w:hAnsi="Arial" w:eastAsia="Arial" w:cs="Arial"/>
                 <w:i w:val="false"/>
                 <w:b w:val="false"/>
                 <w:u w:val="none"/>
@@ -211,18 +163,19 @@
             <w:pPr>
               <w:pStyle w:val="Normal"/>
               <w:jc w:val="left"/>
-              <w:pBdr>
-                <w:bottom w:val="none" w:sz="0" w:space="0" w:color="000000"/>
-                <w:top w:val="none" w:sz="0" w:space="0" w:color="000000"/>
-                <w:left w:val="none" w:sz="0" w:space="0" w:color="000000"/>
-                <w:right w:val="none" w:sz="0" w:space="0" w:color="000000"/>
-              </w:pBdr>
-              <w:spacing w:after="100" w:before="100" w:line="240"/>
-              <w:ind w:firstLine="0" w:left="100" w:right="100"/>
-            </w:pPr>
-            <w:r>
-              <w:rPr>
-                <w:rFonts w:ascii="DejaVu Sans" w:hAnsi="DejaVu Sans" w:eastAsia="DejaVu Sans" w:cs="DejaVu Sans"/>
+              <w:keepNext/>
+              <w:pBdr>
+                <w:bottom w:val="none" w:sz="0" w:space="0" w:color="000000"/>
+                <w:top w:val="none" w:sz="0" w:space="0" w:color="000000"/>
+                <w:left w:val="none" w:sz="0" w:space="0" w:color="000000"/>
+                <w:right w:val="none" w:sz="0" w:space="0" w:color="000000"/>
+              </w:pBdr>
+              <w:spacing w:after="100" w:before="100" w:line="240"/>
+              <w:ind w:firstLine="0" w:left="100" w:right="100"/>
+            </w:pPr>
+            <w:r>
+              <w:rPr>
+                <w:rFonts w:ascii="Arial" w:hAnsi="Arial" w:eastAsia="Arial" w:cs="Arial"/>
                 <w:i w:val="false"/>
                 <w:b w:val="false"/>
                 <w:u w:val="none"/>
@@ -255,18 +208,19 @@
             <w:pPr>
               <w:pStyle w:val="Normal"/>
               <w:jc w:val="left"/>
-              <w:pBdr>
-                <w:bottom w:val="none" w:sz="0" w:space="0" w:color="000000"/>
-                <w:top w:val="none" w:sz="0" w:space="0" w:color="000000"/>
-                <w:left w:val="none" w:sz="0" w:space="0" w:color="000000"/>
-                <w:right w:val="none" w:sz="0" w:space="0" w:color="000000"/>
-              </w:pBdr>
-              <w:spacing w:after="100" w:before="100" w:line="240"/>
-              <w:ind w:firstLine="0" w:left="100" w:right="100"/>
-            </w:pPr>
-            <w:r>
-              <w:rPr>
-                <w:rFonts w:ascii="DejaVu Sans" w:hAnsi="DejaVu Sans" w:eastAsia="DejaVu Sans" w:cs="DejaVu Sans"/>
+              <w:keepNext/>
+              <w:pBdr>
+                <w:bottom w:val="none" w:sz="0" w:space="0" w:color="000000"/>
+                <w:top w:val="none" w:sz="0" w:space="0" w:color="000000"/>
+                <w:left w:val="none" w:sz="0" w:space="0" w:color="000000"/>
+                <w:right w:val="none" w:sz="0" w:space="0" w:color="000000"/>
+              </w:pBdr>
+              <w:spacing w:after="100" w:before="100" w:line="240"/>
+              <w:ind w:firstLine="0" w:left="100" w:right="100"/>
+            </w:pPr>
+            <w:r>
+              <w:rPr>
+                <w:rFonts w:ascii="Arial" w:hAnsi="Arial" w:eastAsia="Arial" w:cs="Arial"/>
                 <w:i w:val="false"/>
                 <w:b w:val="false"/>
                 <w:u w:val="none"/>
@@ -299,18 +253,19 @@
             <w:pPr>
               <w:pStyle w:val="Normal"/>
               <w:jc w:val="left"/>
-              <w:pBdr>
-                <w:bottom w:val="none" w:sz="0" w:space="0" w:color="000000"/>
-                <w:top w:val="none" w:sz="0" w:space="0" w:color="000000"/>
-                <w:left w:val="none" w:sz="0" w:space="0" w:color="000000"/>
-                <w:right w:val="none" w:sz="0" w:space="0" w:color="000000"/>
-              </w:pBdr>
-              <w:spacing w:after="100" w:before="100" w:line="240"/>
-              <w:ind w:firstLine="0" w:left="100" w:right="100"/>
-            </w:pPr>
-            <w:r>
-              <w:rPr>
-                <w:rFonts w:ascii="DejaVu Sans" w:hAnsi="DejaVu Sans" w:eastAsia="DejaVu Sans" w:cs="DejaVu Sans"/>
+              <w:keepNext/>
+              <w:pBdr>
+                <w:bottom w:val="none" w:sz="0" w:space="0" w:color="000000"/>
+                <w:top w:val="none" w:sz="0" w:space="0" w:color="000000"/>
+                <w:left w:val="none" w:sz="0" w:space="0" w:color="000000"/>
+                <w:right w:val="none" w:sz="0" w:space="0" w:color="000000"/>
+              </w:pBdr>
+              <w:spacing w:after="100" w:before="100" w:line="240"/>
+              <w:ind w:firstLine="0" w:left="100" w:right="100"/>
+            </w:pPr>
+            <w:r>
+              <w:rPr>
+                <w:rFonts w:ascii="Arial" w:hAnsi="Arial" w:eastAsia="Arial" w:cs="Arial"/>
                 <w:i w:val="false"/>
                 <w:b w:val="false"/>
                 <w:u w:val="none"/>
@@ -343,18 +298,19 @@
             <w:pPr>
               <w:pStyle w:val="Normal"/>
               <w:jc w:val="left"/>
-              <w:pBdr>
-                <w:bottom w:val="none" w:sz="0" w:space="0" w:color="000000"/>
-                <w:top w:val="none" w:sz="0" w:space="0" w:color="000000"/>
-                <w:left w:val="none" w:sz="0" w:space="0" w:color="000000"/>
-                <w:right w:val="none" w:sz="0" w:space="0" w:color="000000"/>
-              </w:pBdr>
-              <w:spacing w:after="100" w:before="100" w:line="240"/>
-              <w:ind w:firstLine="0" w:left="100" w:right="100"/>
-            </w:pPr>
-            <w:r>
-              <w:rPr>
-                <w:rFonts w:ascii="DejaVu Sans" w:hAnsi="DejaVu Sans" w:eastAsia="DejaVu Sans" w:cs="DejaVu Sans"/>
+              <w:keepNext/>
+              <w:pBdr>
+                <w:bottom w:val="none" w:sz="0" w:space="0" w:color="000000"/>
+                <w:top w:val="none" w:sz="0" w:space="0" w:color="000000"/>
+                <w:left w:val="none" w:sz="0" w:space="0" w:color="000000"/>
+                <w:right w:val="none" w:sz="0" w:space="0" w:color="000000"/>
+              </w:pBdr>
+              <w:spacing w:after="100" w:before="100" w:line="240"/>
+              <w:ind w:firstLine="0" w:left="100" w:right="100"/>
+            </w:pPr>
+            <w:r>
+              <w:rPr>
+                <w:rFonts w:ascii="Arial" w:hAnsi="Arial" w:eastAsia="Arial" w:cs="Arial"/>
                 <w:i w:val="false"/>
                 <w:b w:val="false"/>
                 <w:u w:val="none"/>
@@ -387,18 +343,19 @@
             <w:pPr>
               <w:pStyle w:val="Normal"/>
               <w:jc w:val="left"/>
-              <w:pBdr>
-                <w:bottom w:val="none" w:sz="0" w:space="0" w:color="000000"/>
-                <w:top w:val="none" w:sz="0" w:space="0" w:color="000000"/>
-                <w:left w:val="none" w:sz="0" w:space="0" w:color="000000"/>
-                <w:right w:val="none" w:sz="0" w:space="0" w:color="000000"/>
-              </w:pBdr>
-              <w:spacing w:after="100" w:before="100" w:line="240"/>
-              <w:ind w:firstLine="0" w:left="100" w:right="100"/>
-            </w:pPr>
-            <w:r>
-              <w:rPr>
-                <w:rFonts w:ascii="DejaVu Sans" w:hAnsi="DejaVu Sans" w:eastAsia="DejaVu Sans" w:cs="DejaVu Sans"/>
+              <w:keepNext/>
+              <w:pBdr>
+                <w:bottom w:val="none" w:sz="0" w:space="0" w:color="000000"/>
+                <w:top w:val="none" w:sz="0" w:space="0" w:color="000000"/>
+                <w:left w:val="none" w:sz="0" w:space="0" w:color="000000"/>
+                <w:right w:val="none" w:sz="0" w:space="0" w:color="000000"/>
+              </w:pBdr>
+              <w:spacing w:after="100" w:before="100" w:line="240"/>
+              <w:ind w:firstLine="0" w:left="100" w:right="100"/>
+            </w:pPr>
+            <w:r>
+              <w:rPr>
+                <w:rFonts w:ascii="Arial" w:hAnsi="Arial" w:eastAsia="Arial" w:cs="Arial"/>
                 <w:i w:val="false"/>
                 <w:b w:val="false"/>
                 <w:u w:val="none"/>
@@ -431,18 +388,19 @@
             <w:pPr>
               <w:pStyle w:val="Normal"/>
               <w:jc w:val="left"/>
-              <w:pBdr>
-                <w:bottom w:val="none" w:sz="0" w:space="0" w:color="000000"/>
-                <w:top w:val="none" w:sz="0" w:space="0" w:color="000000"/>
-                <w:left w:val="none" w:sz="0" w:space="0" w:color="000000"/>
-                <w:right w:val="none" w:sz="0" w:space="0" w:color="000000"/>
-              </w:pBdr>
-              <w:spacing w:after="100" w:before="100" w:line="240"/>
-              <w:ind w:firstLine="0" w:left="100" w:right="100"/>
-            </w:pPr>
-            <w:r>
-              <w:rPr>
-                <w:rFonts w:ascii="DejaVu Sans" w:hAnsi="DejaVu Sans" w:eastAsia="DejaVu Sans" w:cs="DejaVu Sans"/>
+              <w:keepNext/>
+              <w:pBdr>
+                <w:bottom w:val="none" w:sz="0" w:space="0" w:color="000000"/>
+                <w:top w:val="none" w:sz="0" w:space="0" w:color="000000"/>
+                <w:left w:val="none" w:sz="0" w:space="0" w:color="000000"/>
+                <w:right w:val="none" w:sz="0" w:space="0" w:color="000000"/>
+              </w:pBdr>
+              <w:spacing w:after="100" w:before="100" w:line="240"/>
+              <w:ind w:firstLine="0" w:left="100" w:right="100"/>
+            </w:pPr>
+            <w:r>
+              <w:rPr>
+                <w:rFonts w:ascii="Arial" w:hAnsi="Arial" w:eastAsia="Arial" w:cs="Arial"/>
                 <w:i w:val="false"/>
                 <w:b w:val="false"/>
                 <w:u w:val="none"/>
@@ -457,6 +415,7 @@
       </w:tr>
       <w:tr>
         <w:trPr>
+          <w:cantSplit/>
           <w:trHeight w:val="360" w:hRule="auto"/>
         </w:trPr>
         body1
@@ -481,18 +440,19 @@
             <w:pPr>
               <w:pStyle w:val="Normal"/>
               <w:jc w:val="left"/>
-              <w:pBdr>
-                <w:bottom w:val="none" w:sz="0" w:space="0" w:color="000000"/>
-                <w:top w:val="none" w:sz="0" w:space="0" w:color="000000"/>
-                <w:left w:val="none" w:sz="0" w:space="0" w:color="000000"/>
-                <w:right w:val="none" w:sz="0" w:space="0" w:color="000000"/>
-              </w:pBdr>
-              <w:spacing w:after="100" w:before="100" w:line="240"/>
-              <w:ind w:firstLine="0" w:left="100" w:right="100"/>
-            </w:pPr>
-            <w:r>
-              <w:rPr>
-                <w:rFonts w:ascii="DejaVu Sans" w:hAnsi="DejaVu Sans" w:eastAsia="DejaVu Sans" w:cs="DejaVu Sans"/>
+              <w:keepNext/>
+              <w:pBdr>
+                <w:bottom w:val="none" w:sz="0" w:space="0" w:color="000000"/>
+                <w:top w:val="none" w:sz="0" w:space="0" w:color="000000"/>
+                <w:left w:val="none" w:sz="0" w:space="0" w:color="000000"/>
+                <w:right w:val="none" w:sz="0" w:space="0" w:color="000000"/>
+              </w:pBdr>
+              <w:spacing w:after="100" w:before="100" w:line="240"/>
+              <w:ind w:firstLine="0" w:left="100" w:right="100"/>
+            </w:pPr>
+            <w:r>
+              <w:rPr>
+                <w:rFonts w:ascii="Arial" w:hAnsi="Arial" w:eastAsia="Arial" w:cs="Arial"/>
                 <w:i w:val="false"/>
                 <w:b w:val="false"/>
                 <w:u w:val="none"/>
@@ -525,18 +485,19 @@
             <w:pPr>
               <w:pStyle w:val="Normal"/>
               <w:jc w:val="left"/>
-              <w:pBdr>
-                <w:bottom w:val="none" w:sz="0" w:space="0" w:color="000000"/>
-                <w:top w:val="none" w:sz="0" w:space="0" w:color="000000"/>
-                <w:left w:val="none" w:sz="0" w:space="0" w:color="000000"/>
-                <w:right w:val="none" w:sz="0" w:space="0" w:color="000000"/>
-              </w:pBdr>
-              <w:spacing w:after="100" w:before="100" w:line="240"/>
-              <w:ind w:firstLine="0" w:left="100" w:right="100"/>
-            </w:pPr>
-            <w:r>
-              <w:rPr>
-                <w:rFonts w:ascii="DejaVu Sans" w:hAnsi="DejaVu Sans" w:eastAsia="DejaVu Sans" w:cs="DejaVu Sans"/>
+              <w:keepNext/>
+              <w:pBdr>
+                <w:bottom w:val="none" w:sz="0" w:space="0" w:color="000000"/>
+                <w:top w:val="none" w:sz="0" w:space="0" w:color="000000"/>
+                <w:left w:val="none" w:sz="0" w:space="0" w:color="000000"/>
+                <w:right w:val="none" w:sz="0" w:space="0" w:color="000000"/>
+              </w:pBdr>
+              <w:spacing w:after="100" w:before="100" w:line="240"/>
+              <w:ind w:firstLine="0" w:left="100" w:right="100"/>
+            </w:pPr>
+            <w:r>
+              <w:rPr>
+                <w:rFonts w:ascii="Arial" w:hAnsi="Arial" w:eastAsia="Arial" w:cs="Arial"/>
                 <w:i w:val="false"/>
                 <w:b w:val="false"/>
                 <w:u w:val="none"/>
@@ -569,18 +530,19 @@
             <w:pPr>
               <w:pStyle w:val="Normal"/>
               <w:jc w:val="left"/>
-              <w:pBdr>
-                <w:bottom w:val="none" w:sz="0" w:space="0" w:color="000000"/>
-                <w:top w:val="none" w:sz="0" w:space="0" w:color="000000"/>
-                <w:left w:val="none" w:sz="0" w:space="0" w:color="000000"/>
-                <w:right w:val="none" w:sz="0" w:space="0" w:color="000000"/>
-              </w:pBdr>
-              <w:spacing w:after="100" w:before="100" w:line="240"/>
-              <w:ind w:firstLine="0" w:left="100" w:right="100"/>
-            </w:pPr>
-            <w:r>
-              <w:rPr>
-                <w:rFonts w:ascii="DejaVu Sans" w:hAnsi="DejaVu Sans" w:eastAsia="DejaVu Sans" w:cs="DejaVu Sans"/>
+              <w:keepNext/>
+              <w:pBdr>
+                <w:bottom w:val="none" w:sz="0" w:space="0" w:color="000000"/>
+                <w:top w:val="none" w:sz="0" w:space="0" w:color="000000"/>
+                <w:left w:val="none" w:sz="0" w:space="0" w:color="000000"/>
+                <w:right w:val="none" w:sz="0" w:space="0" w:color="000000"/>
+              </w:pBdr>
+              <w:spacing w:after="100" w:before="100" w:line="240"/>
+              <w:ind w:firstLine="0" w:left="100" w:right="100"/>
+            </w:pPr>
+            <w:r>
+              <w:rPr>
+                <w:rFonts w:ascii="Arial" w:hAnsi="Arial" w:eastAsia="Arial" w:cs="Arial"/>
                 <w:i w:val="false"/>
                 <w:b w:val="false"/>
                 <w:u w:val="none"/>
@@ -613,18 +575,19 @@
             <w:pPr>
               <w:pStyle w:val="Normal"/>
               <w:jc w:val="left"/>
-              <w:pBdr>
-                <w:bottom w:val="none" w:sz="0" w:space="0" w:color="000000"/>
-                <w:top w:val="none" w:sz="0" w:space="0" w:color="000000"/>
-                <w:left w:val="none" w:sz="0" w:space="0" w:color="000000"/>
-                <w:right w:val="none" w:sz="0" w:space="0" w:color="000000"/>
-              </w:pBdr>
-              <w:spacing w:after="100" w:before="100" w:line="240"/>
-              <w:ind w:firstLine="0" w:left="100" w:right="100"/>
-            </w:pPr>
-            <w:r>
-              <w:rPr>
-                <w:rFonts w:ascii="DejaVu Sans" w:hAnsi="DejaVu Sans" w:eastAsia="DejaVu Sans" w:cs="DejaVu Sans"/>
+              <w:keepNext/>
+              <w:pBdr>
+                <w:bottom w:val="none" w:sz="0" w:space="0" w:color="000000"/>
+                <w:top w:val="none" w:sz="0" w:space="0" w:color="000000"/>
+                <w:left w:val="none" w:sz="0" w:space="0" w:color="000000"/>
+                <w:right w:val="none" w:sz="0" w:space="0" w:color="000000"/>
+              </w:pBdr>
+              <w:spacing w:after="100" w:before="100" w:line="240"/>
+              <w:ind w:firstLine="0" w:left="100" w:right="100"/>
+            </w:pPr>
+            <w:r>
+              <w:rPr>
+                <w:rFonts w:ascii="Arial" w:hAnsi="Arial" w:eastAsia="Arial" w:cs="Arial"/>
                 <w:i w:val="false"/>
                 <w:b w:val="false"/>
                 <w:u w:val="none"/>
@@ -657,18 +620,19 @@
             <w:pPr>
               <w:pStyle w:val="Normal"/>
               <w:jc w:val="left"/>
-              <w:pBdr>
-                <w:bottom w:val="none" w:sz="0" w:space="0" w:color="000000"/>
-                <w:top w:val="none" w:sz="0" w:space="0" w:color="000000"/>
-                <w:left w:val="none" w:sz="0" w:space="0" w:color="000000"/>
-                <w:right w:val="none" w:sz="0" w:space="0" w:color="000000"/>
-              </w:pBdr>
-              <w:spacing w:after="100" w:before="100" w:line="240"/>
-              <w:ind w:firstLine="0" w:left="100" w:right="100"/>
-            </w:pPr>
-            <w:r>
-              <w:rPr>
-                <w:rFonts w:ascii="DejaVu Sans" w:hAnsi="DejaVu Sans" w:eastAsia="DejaVu Sans" w:cs="DejaVu Sans"/>
+              <w:keepNext/>
+              <w:pBdr>
+                <w:bottom w:val="none" w:sz="0" w:space="0" w:color="000000"/>
+                <w:top w:val="none" w:sz="0" w:space="0" w:color="000000"/>
+                <w:left w:val="none" w:sz="0" w:space="0" w:color="000000"/>
+                <w:right w:val="none" w:sz="0" w:space="0" w:color="000000"/>
+              </w:pBdr>
+              <w:spacing w:after="100" w:before="100" w:line="240"/>
+              <w:ind w:firstLine="0" w:left="100" w:right="100"/>
+            </w:pPr>
+            <w:r>
+              <w:rPr>
+                <w:rFonts w:ascii="Arial" w:hAnsi="Arial" w:eastAsia="Arial" w:cs="Arial"/>
                 <w:i w:val="false"/>
                 <w:b w:val="false"/>
                 <w:u w:val="none"/>
@@ -701,18 +665,19 @@
             <w:pPr>
               <w:pStyle w:val="Normal"/>
               <w:jc w:val="left"/>
-              <w:pBdr>
-                <w:bottom w:val="none" w:sz="0" w:space="0" w:color="000000"/>
-                <w:top w:val="none" w:sz="0" w:space="0" w:color="000000"/>
-                <w:left w:val="none" w:sz="0" w:space="0" w:color="000000"/>
-                <w:right w:val="none" w:sz="0" w:space="0" w:color="000000"/>
-              </w:pBdr>
-              <w:spacing w:after="100" w:before="100" w:line="240"/>
-              <w:ind w:firstLine="0" w:left="100" w:right="100"/>
-            </w:pPr>
-            <w:r>
-              <w:rPr>
-                <w:rFonts w:ascii="DejaVu Sans" w:hAnsi="DejaVu Sans" w:eastAsia="DejaVu Sans" w:cs="DejaVu Sans"/>
+              <w:keepNext/>
+              <w:pBdr>
+                <w:bottom w:val="none" w:sz="0" w:space="0" w:color="000000"/>
+                <w:top w:val="none" w:sz="0" w:space="0" w:color="000000"/>
+                <w:left w:val="none" w:sz="0" w:space="0" w:color="000000"/>
+                <w:right w:val="none" w:sz="0" w:space="0" w:color="000000"/>
+              </w:pBdr>
+              <w:spacing w:after="100" w:before="100" w:line="240"/>
+              <w:ind w:firstLine="0" w:left="100" w:right="100"/>
+            </w:pPr>
+            <w:r>
+              <w:rPr>
+                <w:rFonts w:ascii="Arial" w:hAnsi="Arial" w:eastAsia="Arial" w:cs="Arial"/>
                 <w:i w:val="false"/>
                 <w:b w:val="false"/>
                 <w:u w:val="none"/>
@@ -745,18 +710,19 @@
             <w:pPr>
               <w:pStyle w:val="Normal"/>
               <w:jc w:val="left"/>
-              <w:pBdr>
-                <w:bottom w:val="none" w:sz="0" w:space="0" w:color="000000"/>
-                <w:top w:val="none" w:sz="0" w:space="0" w:color="000000"/>
-                <w:left w:val="none" w:sz="0" w:space="0" w:color="000000"/>
-                <w:right w:val="none" w:sz="0" w:space="0" w:color="000000"/>
-              </w:pBdr>
-              <w:spacing w:after="100" w:before="100" w:line="240"/>
-              <w:ind w:firstLine="0" w:left="100" w:right="100"/>
-            </w:pPr>
-            <w:r>
-              <w:rPr>
-                <w:rFonts w:ascii="DejaVu Sans" w:hAnsi="DejaVu Sans" w:eastAsia="DejaVu Sans" w:cs="DejaVu Sans"/>
+              <w:keepNext/>
+              <w:pBdr>
+                <w:bottom w:val="none" w:sz="0" w:space="0" w:color="000000"/>
+                <w:top w:val="none" w:sz="0" w:space="0" w:color="000000"/>
+                <w:left w:val="none" w:sz="0" w:space="0" w:color="000000"/>
+                <w:right w:val="none" w:sz="0" w:space="0" w:color="000000"/>
+              </w:pBdr>
+              <w:spacing w:after="100" w:before="100" w:line="240"/>
+              <w:ind w:firstLine="0" w:left="100" w:right="100"/>
+            </w:pPr>
+            <w:r>
+              <w:rPr>
+                <w:rFonts w:ascii="Arial" w:hAnsi="Arial" w:eastAsia="Arial" w:cs="Arial"/>
                 <w:i w:val="false"/>
                 <w:b w:val="false"/>
                 <w:u w:val="none"/>
@@ -789,18 +755,19 @@
             <w:pPr>
               <w:pStyle w:val="Normal"/>
               <w:jc w:val="left"/>
-              <w:pBdr>
-                <w:bottom w:val="none" w:sz="0" w:space="0" w:color="000000"/>
-                <w:top w:val="none" w:sz="0" w:space="0" w:color="000000"/>
-                <w:left w:val="none" w:sz="0" w:space="0" w:color="000000"/>
-                <w:right w:val="none" w:sz="0" w:space="0" w:color="000000"/>
-              </w:pBdr>
-              <w:spacing w:after="100" w:before="100" w:line="240"/>
-              <w:ind w:firstLine="0" w:left="100" w:right="100"/>
-            </w:pPr>
-            <w:r>
-              <w:rPr>
-                <w:rFonts w:ascii="DejaVu Sans" w:hAnsi="DejaVu Sans" w:eastAsia="DejaVu Sans" w:cs="DejaVu Sans"/>
+              <w:keepNext/>
+              <w:pBdr>
+                <w:bottom w:val="none" w:sz="0" w:space="0" w:color="000000"/>
+                <w:top w:val="none" w:sz="0" w:space="0" w:color="000000"/>
+                <w:left w:val="none" w:sz="0" w:space="0" w:color="000000"/>
+                <w:right w:val="none" w:sz="0" w:space="0" w:color="000000"/>
+              </w:pBdr>
+              <w:spacing w:after="100" w:before="100" w:line="240"/>
+              <w:ind w:firstLine="0" w:left="100" w:right="100"/>
+            </w:pPr>
+            <w:r>
+              <w:rPr>
+                <w:rFonts w:ascii="Arial" w:hAnsi="Arial" w:eastAsia="Arial" w:cs="Arial"/>
                 <w:i w:val="false"/>
                 <w:b w:val="false"/>
                 <w:u w:val="none"/>
@@ -815,6 +782,7 @@
       </w:tr>
       <w:tr>
         <w:trPr>
+          <w:cantSplit/>
           <w:trHeight w:val="360" w:hRule="auto"/>
         </w:trPr>
         body2
@@ -839,18 +807,19 @@
             <w:pPr>
               <w:pStyle w:val="Normal"/>
               <w:jc w:val="left"/>
-              <w:pBdr>
-                <w:bottom w:val="none" w:sz="0" w:space="0" w:color="000000"/>
-                <w:top w:val="none" w:sz="0" w:space="0" w:color="000000"/>
-                <w:left w:val="none" w:sz="0" w:space="0" w:color="000000"/>
-                <w:right w:val="none" w:sz="0" w:space="0" w:color="000000"/>
-              </w:pBdr>
-              <w:spacing w:after="100" w:before="100" w:line="240"/>
-              <w:ind w:firstLine="0" w:left="100" w:right="100"/>
-            </w:pPr>
-            <w:r>
-              <w:rPr>
-                <w:rFonts w:ascii="DejaVu Sans" w:hAnsi="DejaVu Sans" w:eastAsia="DejaVu Sans" w:cs="DejaVu Sans"/>
+              <w:keepNext/>
+              <w:pBdr>
+                <w:bottom w:val="none" w:sz="0" w:space="0" w:color="000000"/>
+                <w:top w:val="none" w:sz="0" w:space="0" w:color="000000"/>
+                <w:left w:val="none" w:sz="0" w:space="0" w:color="000000"/>
+                <w:right w:val="none" w:sz="0" w:space="0" w:color="000000"/>
+              </w:pBdr>
+              <w:spacing w:after="100" w:before="100" w:line="240"/>
+              <w:ind w:firstLine="0" w:left="100" w:right="100"/>
+            </w:pPr>
+            <w:r>
+              <w:rPr>
+                <w:rFonts w:ascii="Arial" w:hAnsi="Arial" w:eastAsia="Arial" w:cs="Arial"/>
                 <w:i w:val="false"/>
                 <w:b w:val="false"/>
                 <w:u w:val="none"/>
@@ -883,18 +852,19 @@
             <w:pPr>
               <w:pStyle w:val="Normal"/>
               <w:jc w:val="left"/>
-              <w:pBdr>
-                <w:bottom w:val="none" w:sz="0" w:space="0" w:color="000000"/>
-                <w:top w:val="none" w:sz="0" w:space="0" w:color="000000"/>
-                <w:left w:val="none" w:sz="0" w:space="0" w:color="000000"/>
-                <w:right w:val="none" w:sz="0" w:space="0" w:color="000000"/>
-              </w:pBdr>
-              <w:spacing w:after="100" w:before="100" w:line="240"/>
-              <w:ind w:firstLine="0" w:left="100" w:right="100"/>
-            </w:pPr>
-            <w:r>
-              <w:rPr>
-                <w:rFonts w:ascii="DejaVu Sans" w:hAnsi="DejaVu Sans" w:eastAsia="DejaVu Sans" w:cs="DejaVu Sans"/>
+              <w:keepNext/>
+              <w:pBdr>
+                <w:bottom w:val="none" w:sz="0" w:space="0" w:color="000000"/>
+                <w:top w:val="none" w:sz="0" w:space="0" w:color="000000"/>
+                <w:left w:val="none" w:sz="0" w:space="0" w:color="000000"/>
+                <w:right w:val="none" w:sz="0" w:space="0" w:color="000000"/>
+              </w:pBdr>
+              <w:spacing w:after="100" w:before="100" w:line="240"/>
+              <w:ind w:firstLine="0" w:left="100" w:right="100"/>
+            </w:pPr>
+            <w:r>
+              <w:rPr>
+                <w:rFonts w:ascii="Arial" w:hAnsi="Arial" w:eastAsia="Arial" w:cs="Arial"/>
                 <w:i w:val="false"/>
                 <w:b w:val="false"/>
                 <w:u w:val="none"/>
@@ -927,18 +897,19 @@
             <w:pPr>
               <w:pStyle w:val="Normal"/>
               <w:jc w:val="left"/>
-              <w:pBdr>
-                <w:bottom w:val="none" w:sz="0" w:space="0" w:color="000000"/>
-                <w:top w:val="none" w:sz="0" w:space="0" w:color="000000"/>
-                <w:left w:val="none" w:sz="0" w:space="0" w:color="000000"/>
-                <w:right w:val="none" w:sz="0" w:space="0" w:color="000000"/>
-              </w:pBdr>
-              <w:spacing w:after="100" w:before="100" w:line="240"/>
-              <w:ind w:firstLine="0" w:left="100" w:right="100"/>
-            </w:pPr>
-            <w:r>
-              <w:rPr>
-                <w:rFonts w:ascii="DejaVu Sans" w:hAnsi="DejaVu Sans" w:eastAsia="DejaVu Sans" w:cs="DejaVu Sans"/>
+              <w:keepNext/>
+              <w:pBdr>
+                <w:bottom w:val="none" w:sz="0" w:space="0" w:color="000000"/>
+                <w:top w:val="none" w:sz="0" w:space="0" w:color="000000"/>
+                <w:left w:val="none" w:sz="0" w:space="0" w:color="000000"/>
+                <w:right w:val="none" w:sz="0" w:space="0" w:color="000000"/>
+              </w:pBdr>
+              <w:spacing w:after="100" w:before="100" w:line="240"/>
+              <w:ind w:firstLine="0" w:left="100" w:right="100"/>
+            </w:pPr>
+            <w:r>
+              <w:rPr>
+                <w:rFonts w:ascii="Arial" w:hAnsi="Arial" w:eastAsia="Arial" w:cs="Arial"/>
                 <w:i w:val="false"/>
                 <w:b w:val="false"/>
                 <w:u w:val="none"/>
@@ -971,18 +942,19 @@
             <w:pPr>
               <w:pStyle w:val="Normal"/>
               <w:jc w:val="left"/>
-              <w:pBdr>
-                <w:bottom w:val="none" w:sz="0" w:space="0" w:color="000000"/>
-                <w:top w:val="none" w:sz="0" w:space="0" w:color="000000"/>
-                <w:left w:val="none" w:sz="0" w:space="0" w:color="000000"/>
-                <w:right w:val="none" w:sz="0" w:space="0" w:color="000000"/>
-              </w:pBdr>
-              <w:spacing w:after="100" w:before="100" w:line="240"/>
-              <w:ind w:firstLine="0" w:left="100" w:right="100"/>
-            </w:pPr>
-            <w:r>
-              <w:rPr>
-                <w:rFonts w:ascii="DejaVu Sans" w:hAnsi="DejaVu Sans" w:eastAsia="DejaVu Sans" w:cs="DejaVu Sans"/>
+              <w:keepNext/>
+              <w:pBdr>
+                <w:bottom w:val="none" w:sz="0" w:space="0" w:color="000000"/>
+                <w:top w:val="none" w:sz="0" w:space="0" w:color="000000"/>
+                <w:left w:val="none" w:sz="0" w:space="0" w:color="000000"/>
+                <w:right w:val="none" w:sz="0" w:space="0" w:color="000000"/>
+              </w:pBdr>
+              <w:spacing w:after="100" w:before="100" w:line="240"/>
+              <w:ind w:firstLine="0" w:left="100" w:right="100"/>
+            </w:pPr>
+            <w:r>
+              <w:rPr>
+                <w:rFonts w:ascii="Arial" w:hAnsi="Arial" w:eastAsia="Arial" w:cs="Arial"/>
                 <w:i w:val="false"/>
                 <w:b w:val="false"/>
                 <w:u w:val="none"/>
@@ -1015,18 +987,19 @@
             <w:pPr>
               <w:pStyle w:val="Normal"/>
               <w:jc w:val="left"/>
-              <w:pBdr>
-                <w:bottom w:val="none" w:sz="0" w:space="0" w:color="000000"/>
-                <w:top w:val="none" w:sz="0" w:space="0" w:color="000000"/>
-                <w:left w:val="none" w:sz="0" w:space="0" w:color="000000"/>
-                <w:right w:val="none" w:sz="0" w:space="0" w:color="000000"/>
-              </w:pBdr>
-              <w:spacing w:after="100" w:before="100" w:line="240"/>
-              <w:ind w:firstLine="0" w:left="100" w:right="100"/>
-            </w:pPr>
-            <w:r>
-              <w:rPr>
-                <w:rFonts w:ascii="DejaVu Sans" w:hAnsi="DejaVu Sans" w:eastAsia="DejaVu Sans" w:cs="DejaVu Sans"/>
+              <w:keepNext/>
+              <w:pBdr>
+                <w:bottom w:val="none" w:sz="0" w:space="0" w:color="000000"/>
+                <w:top w:val="none" w:sz="0" w:space="0" w:color="000000"/>
+                <w:left w:val="none" w:sz="0" w:space="0" w:color="000000"/>
+                <w:right w:val="none" w:sz="0" w:space="0" w:color="000000"/>
+              </w:pBdr>
+              <w:spacing w:after="100" w:before="100" w:line="240"/>
+              <w:ind w:firstLine="0" w:left="100" w:right="100"/>
+            </w:pPr>
+            <w:r>
+              <w:rPr>
+                <w:rFonts w:ascii="Arial" w:hAnsi="Arial" w:eastAsia="Arial" w:cs="Arial"/>
                 <w:i w:val="false"/>
                 <w:b w:val="false"/>
                 <w:u w:val="none"/>
@@ -1059,18 +1032,19 @@
             <w:pPr>
               <w:pStyle w:val="Normal"/>
               <w:jc w:val="left"/>
-              <w:pBdr>
-                <w:bottom w:val="none" w:sz="0" w:space="0" w:color="000000"/>
-                <w:top w:val="none" w:sz="0" w:space="0" w:color="000000"/>
-                <w:left w:val="none" w:sz="0" w:space="0" w:color="000000"/>
-                <w:right w:val="none" w:sz="0" w:space="0" w:color="000000"/>
-              </w:pBdr>
-              <w:spacing w:after="100" w:before="100" w:line="240"/>
-              <w:ind w:firstLine="0" w:left="100" w:right="100"/>
-            </w:pPr>
-            <w:r>
-              <w:rPr>
-                <w:rFonts w:ascii="DejaVu Sans" w:hAnsi="DejaVu Sans" w:eastAsia="DejaVu Sans" w:cs="DejaVu Sans"/>
+              <w:keepNext/>
+              <w:pBdr>
+                <w:bottom w:val="none" w:sz="0" w:space="0" w:color="000000"/>
+                <w:top w:val="none" w:sz="0" w:space="0" w:color="000000"/>
+                <w:left w:val="none" w:sz="0" w:space="0" w:color="000000"/>
+                <w:right w:val="none" w:sz="0" w:space="0" w:color="000000"/>
+              </w:pBdr>
+              <w:spacing w:after="100" w:before="100" w:line="240"/>
+              <w:ind w:firstLine="0" w:left="100" w:right="100"/>
+            </w:pPr>
+            <w:r>
+              <w:rPr>
+                <w:rFonts w:ascii="Arial" w:hAnsi="Arial" w:eastAsia="Arial" w:cs="Arial"/>
                 <w:i w:val="false"/>
                 <w:b w:val="false"/>
                 <w:u w:val="none"/>
@@ -1103,18 +1077,19 @@
             <w:pPr>
               <w:pStyle w:val="Normal"/>
               <w:jc w:val="left"/>
-              <w:pBdr>
-                <w:bottom w:val="none" w:sz="0" w:space="0" w:color="000000"/>
-                <w:top w:val="none" w:sz="0" w:space="0" w:color="000000"/>
-                <w:left w:val="none" w:sz="0" w:space="0" w:color="000000"/>
-                <w:right w:val="none" w:sz="0" w:space="0" w:color="000000"/>
-              </w:pBdr>
-              <w:spacing w:after="100" w:before="100" w:line="240"/>
-              <w:ind w:firstLine="0" w:left="100" w:right="100"/>
-            </w:pPr>
-            <w:r>
-              <w:rPr>
-                <w:rFonts w:ascii="DejaVu Sans" w:hAnsi="DejaVu Sans" w:eastAsia="DejaVu Sans" w:cs="DejaVu Sans"/>
+              <w:keepNext/>
+              <w:pBdr>
+                <w:bottom w:val="none" w:sz="0" w:space="0" w:color="000000"/>
+                <w:top w:val="none" w:sz="0" w:space="0" w:color="000000"/>
+                <w:left w:val="none" w:sz="0" w:space="0" w:color="000000"/>
+                <w:right w:val="none" w:sz="0" w:space="0" w:color="000000"/>
+              </w:pBdr>
+              <w:spacing w:after="100" w:before="100" w:line="240"/>
+              <w:ind w:firstLine="0" w:left="100" w:right="100"/>
+            </w:pPr>
+            <w:r>
+              <w:rPr>
+                <w:rFonts w:ascii="Arial" w:hAnsi="Arial" w:eastAsia="Arial" w:cs="Arial"/>
                 <w:i w:val="false"/>
                 <w:b w:val="false"/>
                 <w:u w:val="none"/>
@@ -1147,18 +1122,19 @@
             <w:pPr>
               <w:pStyle w:val="Normal"/>
               <w:jc w:val="left"/>
-              <w:pBdr>
-                <w:bottom w:val="none" w:sz="0" w:space="0" w:color="000000"/>
-                <w:top w:val="none" w:sz="0" w:space="0" w:color="000000"/>
-                <w:left w:val="none" w:sz="0" w:space="0" w:color="000000"/>
-                <w:right w:val="none" w:sz="0" w:space="0" w:color="000000"/>
-              </w:pBdr>
-              <w:spacing w:after="100" w:before="100" w:line="240"/>
-              <w:ind w:firstLine="0" w:left="100" w:right="100"/>
-            </w:pPr>
-            <w:r>
-              <w:rPr>
-                <w:rFonts w:ascii="DejaVu Sans" w:hAnsi="DejaVu Sans" w:eastAsia="DejaVu Sans" w:cs="DejaVu Sans"/>
+              <w:keepNext/>
+              <w:pBdr>
+                <w:bottom w:val="none" w:sz="0" w:space="0" w:color="000000"/>
+                <w:top w:val="none" w:sz="0" w:space="0" w:color="000000"/>
+                <w:left w:val="none" w:sz="0" w:space="0" w:color="000000"/>
+                <w:right w:val="none" w:sz="0" w:space="0" w:color="000000"/>
+              </w:pBdr>
+              <w:spacing w:after="100" w:before="100" w:line="240"/>
+              <w:ind w:firstLine="0" w:left="100" w:right="100"/>
+            </w:pPr>
+            <w:r>
+              <w:rPr>
+                <w:rFonts w:ascii="Arial" w:hAnsi="Arial" w:eastAsia="Arial" w:cs="Arial"/>
                 <w:i w:val="false"/>
                 <w:b w:val="false"/>
                 <w:u w:val="none"/>
@@ -1173,6 +1149,7 @@
       </w:tr>
       <w:tr>
         <w:trPr>
+          <w:cantSplit/>
           <w:trHeight w:val="360" w:hRule="auto"/>
         </w:trPr>
         body3
@@ -1197,18 +1174,19 @@
             <w:pPr>
               <w:pStyle w:val="Normal"/>
               <w:jc w:val="left"/>
-              <w:pBdr>
-                <w:bottom w:val="none" w:sz="0" w:space="0" w:color="000000"/>
-                <w:top w:val="none" w:sz="0" w:space="0" w:color="000000"/>
-                <w:left w:val="none" w:sz="0" w:space="0" w:color="000000"/>
-                <w:right w:val="none" w:sz="0" w:space="0" w:color="000000"/>
-              </w:pBdr>
-              <w:spacing w:after="100" w:before="100" w:line="240"/>
-              <w:ind w:firstLine="0" w:left="100" w:right="100"/>
-            </w:pPr>
-            <w:r>
-              <w:rPr>
-                <w:rFonts w:ascii="DejaVu Sans" w:hAnsi="DejaVu Sans" w:eastAsia="DejaVu Sans" w:cs="DejaVu Sans"/>
+              <w:keepNext/>
+              <w:pBdr>
+                <w:bottom w:val="none" w:sz="0" w:space="0" w:color="000000"/>
+                <w:top w:val="none" w:sz="0" w:space="0" w:color="000000"/>
+                <w:left w:val="none" w:sz="0" w:space="0" w:color="000000"/>
+                <w:right w:val="none" w:sz="0" w:space="0" w:color="000000"/>
+              </w:pBdr>
+              <w:spacing w:after="100" w:before="100" w:line="240"/>
+              <w:ind w:firstLine="0" w:left="100" w:right="100"/>
+            </w:pPr>
+            <w:r>
+              <w:rPr>
+                <w:rFonts w:ascii="Arial" w:hAnsi="Arial" w:eastAsia="Arial" w:cs="Arial"/>
                 <w:i w:val="false"/>
                 <w:b w:val="false"/>
                 <w:u w:val="none"/>
@@ -1241,18 +1219,19 @@
             <w:pPr>
               <w:pStyle w:val="Normal"/>
               <w:jc w:val="left"/>
-              <w:pBdr>
-                <w:bottom w:val="none" w:sz="0" w:space="0" w:color="000000"/>
-                <w:top w:val="none" w:sz="0" w:space="0" w:color="000000"/>
-                <w:left w:val="none" w:sz="0" w:space="0" w:color="000000"/>
-                <w:right w:val="none" w:sz="0" w:space="0" w:color="000000"/>
-              </w:pBdr>
-              <w:spacing w:after="100" w:before="100" w:line="240"/>
-              <w:ind w:firstLine="0" w:left="100" w:right="100"/>
-            </w:pPr>
-            <w:r>
-              <w:rPr>
-                <w:rFonts w:ascii="DejaVu Sans" w:hAnsi="DejaVu Sans" w:eastAsia="DejaVu Sans" w:cs="DejaVu Sans"/>
+              <w:keepNext/>
+              <w:pBdr>
+                <w:bottom w:val="none" w:sz="0" w:space="0" w:color="000000"/>
+                <w:top w:val="none" w:sz="0" w:space="0" w:color="000000"/>
+                <w:left w:val="none" w:sz="0" w:space="0" w:color="000000"/>
+                <w:right w:val="none" w:sz="0" w:space="0" w:color="000000"/>
+              </w:pBdr>
+              <w:spacing w:after="100" w:before="100" w:line="240"/>
+              <w:ind w:firstLine="0" w:left="100" w:right="100"/>
+            </w:pPr>
+            <w:r>
+              <w:rPr>
+                <w:rFonts w:ascii="Arial" w:hAnsi="Arial" w:eastAsia="Arial" w:cs="Arial"/>
                 <w:i w:val="false"/>
                 <w:b w:val="false"/>
                 <w:u w:val="none"/>
@@ -1285,18 +1264,19 @@
             <w:pPr>
               <w:pStyle w:val="Normal"/>
               <w:jc w:val="left"/>
-              <w:pBdr>
-                <w:bottom w:val="none" w:sz="0" w:space="0" w:color="000000"/>
-                <w:top w:val="none" w:sz="0" w:space="0" w:color="000000"/>
-                <w:left w:val="none" w:sz="0" w:space="0" w:color="000000"/>
-                <w:right w:val="none" w:sz="0" w:space="0" w:color="000000"/>
-              </w:pBdr>
-              <w:spacing w:after="100" w:before="100" w:line="240"/>
-              <w:ind w:firstLine="0" w:left="100" w:right="100"/>
-            </w:pPr>
-            <w:r>
-              <w:rPr>
-                <w:rFonts w:ascii="DejaVu Sans" w:hAnsi="DejaVu Sans" w:eastAsia="DejaVu Sans" w:cs="DejaVu Sans"/>
+              <w:keepNext/>
+              <w:pBdr>
+                <w:bottom w:val="none" w:sz="0" w:space="0" w:color="000000"/>
+                <w:top w:val="none" w:sz="0" w:space="0" w:color="000000"/>
+                <w:left w:val="none" w:sz="0" w:space="0" w:color="000000"/>
+                <w:right w:val="none" w:sz="0" w:space="0" w:color="000000"/>
+              </w:pBdr>
+              <w:spacing w:after="100" w:before="100" w:line="240"/>
+              <w:ind w:firstLine="0" w:left="100" w:right="100"/>
+            </w:pPr>
+            <w:r>
+              <w:rPr>
+                <w:rFonts w:ascii="Arial" w:hAnsi="Arial" w:eastAsia="Arial" w:cs="Arial"/>
                 <w:i w:val="false"/>
                 <w:b w:val="false"/>
                 <w:u w:val="none"/>
@@ -1329,18 +1309,19 @@
             <w:pPr>
               <w:pStyle w:val="Normal"/>
               <w:jc w:val="left"/>
-              <w:pBdr>
-                <w:bottom w:val="none" w:sz="0" w:space="0" w:color="000000"/>
-                <w:top w:val="none" w:sz="0" w:space="0" w:color="000000"/>
-                <w:left w:val="none" w:sz="0" w:space="0" w:color="000000"/>
-                <w:right w:val="none" w:sz="0" w:space="0" w:color="000000"/>
-              </w:pBdr>
-              <w:spacing w:after="100" w:before="100" w:line="240"/>
-              <w:ind w:firstLine="0" w:left="100" w:right="100"/>
-            </w:pPr>
-            <w:r>
-              <w:rPr>
-                <w:rFonts w:ascii="DejaVu Sans" w:hAnsi="DejaVu Sans" w:eastAsia="DejaVu Sans" w:cs="DejaVu Sans"/>
+              <w:keepNext/>
+              <w:pBdr>
+                <w:bottom w:val="none" w:sz="0" w:space="0" w:color="000000"/>
+                <w:top w:val="none" w:sz="0" w:space="0" w:color="000000"/>
+                <w:left w:val="none" w:sz="0" w:space="0" w:color="000000"/>
+                <w:right w:val="none" w:sz="0" w:space="0" w:color="000000"/>
+              </w:pBdr>
+              <w:spacing w:after="100" w:before="100" w:line="240"/>
+              <w:ind w:firstLine="0" w:left="100" w:right="100"/>
+            </w:pPr>
+            <w:r>
+              <w:rPr>
+                <w:rFonts w:ascii="Arial" w:hAnsi="Arial" w:eastAsia="Arial" w:cs="Arial"/>
                 <w:i w:val="false"/>
                 <w:b w:val="false"/>
                 <w:u w:val="none"/>
@@ -1373,18 +1354,19 @@
             <w:pPr>
               <w:pStyle w:val="Normal"/>
               <w:jc w:val="left"/>
-              <w:pBdr>
-                <w:bottom w:val="none" w:sz="0" w:space="0" w:color="000000"/>
-                <w:top w:val="none" w:sz="0" w:space="0" w:color="000000"/>
-                <w:left w:val="none" w:sz="0" w:space="0" w:color="000000"/>
-                <w:right w:val="none" w:sz="0" w:space="0" w:color="000000"/>
-              </w:pBdr>
-              <w:spacing w:after="100" w:before="100" w:line="240"/>
-              <w:ind w:firstLine="0" w:left="100" w:right="100"/>
-            </w:pPr>
-            <w:r>
-              <w:rPr>
-                <w:rFonts w:ascii="DejaVu Sans" w:hAnsi="DejaVu Sans" w:eastAsia="DejaVu Sans" w:cs="DejaVu Sans"/>
+              <w:keepNext/>
+              <w:pBdr>
+                <w:bottom w:val="none" w:sz="0" w:space="0" w:color="000000"/>
+                <w:top w:val="none" w:sz="0" w:space="0" w:color="000000"/>
+                <w:left w:val="none" w:sz="0" w:space="0" w:color="000000"/>
+                <w:right w:val="none" w:sz="0" w:space="0" w:color="000000"/>
+              </w:pBdr>
+              <w:spacing w:after="100" w:before="100" w:line="240"/>
+              <w:ind w:firstLine="0" w:left="100" w:right="100"/>
+            </w:pPr>
+            <w:r>
+              <w:rPr>
+                <w:rFonts w:ascii="Arial" w:hAnsi="Arial" w:eastAsia="Arial" w:cs="Arial"/>
                 <w:i w:val="false"/>
                 <w:b w:val="false"/>
                 <w:u w:val="none"/>
@@ -1417,18 +1399,19 @@
             <w:pPr>
               <w:pStyle w:val="Normal"/>
               <w:jc w:val="left"/>
-              <w:pBdr>
-                <w:bottom w:val="none" w:sz="0" w:space="0" w:color="000000"/>
-                <w:top w:val="none" w:sz="0" w:space="0" w:color="000000"/>
-                <w:left w:val="none" w:sz="0" w:space="0" w:color="000000"/>
-                <w:right w:val="none" w:sz="0" w:space="0" w:color="000000"/>
-              </w:pBdr>
-              <w:spacing w:after="100" w:before="100" w:line="240"/>
-              <w:ind w:firstLine="0" w:left="100" w:right="100"/>
-            </w:pPr>
-            <w:r>
-              <w:rPr>
-                <w:rFonts w:ascii="DejaVu Sans" w:hAnsi="DejaVu Sans" w:eastAsia="DejaVu Sans" w:cs="DejaVu Sans"/>
+              <w:keepNext/>
+              <w:pBdr>
+                <w:bottom w:val="none" w:sz="0" w:space="0" w:color="000000"/>
+                <w:top w:val="none" w:sz="0" w:space="0" w:color="000000"/>
+                <w:left w:val="none" w:sz="0" w:space="0" w:color="000000"/>
+                <w:right w:val="none" w:sz="0" w:space="0" w:color="000000"/>
+              </w:pBdr>
+              <w:spacing w:after="100" w:before="100" w:line="240"/>
+              <w:ind w:firstLine="0" w:left="100" w:right="100"/>
+            </w:pPr>
+            <w:r>
+              <w:rPr>
+                <w:rFonts w:ascii="Arial" w:hAnsi="Arial" w:eastAsia="Arial" w:cs="Arial"/>
                 <w:i w:val="false"/>
                 <w:b w:val="false"/>
                 <w:u w:val="none"/>
@@ -1461,18 +1444,19 @@
             <w:pPr>
               <w:pStyle w:val="Normal"/>
               <w:jc w:val="left"/>
-              <w:pBdr>
-                <w:bottom w:val="none" w:sz="0" w:space="0" w:color="000000"/>
-                <w:top w:val="none" w:sz="0" w:space="0" w:color="000000"/>
-                <w:left w:val="none" w:sz="0" w:space="0" w:color="000000"/>
-                <w:right w:val="none" w:sz="0" w:space="0" w:color="000000"/>
-              </w:pBdr>
-              <w:spacing w:after="100" w:before="100" w:line="240"/>
-              <w:ind w:firstLine="0" w:left="100" w:right="100"/>
-            </w:pPr>
-            <w:r>
-              <w:rPr>
-                <w:rFonts w:ascii="DejaVu Sans" w:hAnsi="DejaVu Sans" w:eastAsia="DejaVu Sans" w:cs="DejaVu Sans"/>
+              <w:keepNext/>
+              <w:pBdr>
+                <w:bottom w:val="none" w:sz="0" w:space="0" w:color="000000"/>
+                <w:top w:val="none" w:sz="0" w:space="0" w:color="000000"/>
+                <w:left w:val="none" w:sz="0" w:space="0" w:color="000000"/>
+                <w:right w:val="none" w:sz="0" w:space="0" w:color="000000"/>
+              </w:pBdr>
+              <w:spacing w:after="100" w:before="100" w:line="240"/>
+              <w:ind w:firstLine="0" w:left="100" w:right="100"/>
+            </w:pPr>
+            <w:r>
+              <w:rPr>
+                <w:rFonts w:ascii="Arial" w:hAnsi="Arial" w:eastAsia="Arial" w:cs="Arial"/>
                 <w:i w:val="false"/>
                 <w:b w:val="false"/>
                 <w:u w:val="none"/>
@@ -1505,18 +1489,19 @@
             <w:pPr>
               <w:pStyle w:val="Normal"/>
               <w:jc w:val="left"/>
-              <w:pBdr>
-                <w:bottom w:val="none" w:sz="0" w:space="0" w:color="000000"/>
-                <w:top w:val="none" w:sz="0" w:space="0" w:color="000000"/>
-                <w:left w:val="none" w:sz="0" w:space="0" w:color="000000"/>
-                <w:right w:val="none" w:sz="0" w:space="0" w:color="000000"/>
-              </w:pBdr>
-              <w:spacing w:after="100" w:before="100" w:line="240"/>
-              <w:ind w:firstLine="0" w:left="100" w:right="100"/>
-            </w:pPr>
-            <w:r>
-              <w:rPr>
-                <w:rFonts w:ascii="DejaVu Sans" w:hAnsi="DejaVu Sans" w:eastAsia="DejaVu Sans" w:cs="DejaVu Sans"/>
+              <w:keepNext/>
+              <w:pBdr>
+                <w:bottom w:val="none" w:sz="0" w:space="0" w:color="000000"/>
+                <w:top w:val="none" w:sz="0" w:space="0" w:color="000000"/>
+                <w:left w:val="none" w:sz="0" w:space="0" w:color="000000"/>
+                <w:right w:val="none" w:sz="0" w:space="0" w:color="000000"/>
+              </w:pBdr>
+              <w:spacing w:after="100" w:before="100" w:line="240"/>
+              <w:ind w:firstLine="0" w:left="100" w:right="100"/>
+            </w:pPr>
+            <w:r>
+              <w:rPr>
+                <w:rFonts w:ascii="Arial" w:hAnsi="Arial" w:eastAsia="Arial" w:cs="Arial"/>
                 <w:i w:val="false"/>
                 <w:b w:val="false"/>
                 <w:u w:val="none"/>
@@ -1531,6 +1516,7 @@
       </w:tr>
       <w:tr>
         <w:trPr>
+          <w:cantSplit/>
           <w:trHeight w:val="360" w:hRule="auto"/>
         </w:trPr>
         body4
@@ -1555,18 +1541,19 @@
             <w:pPr>
               <w:pStyle w:val="Normal"/>
               <w:jc w:val="left"/>
-              <w:pBdr>
-                <w:bottom w:val="none" w:sz="0" w:space="0" w:color="000000"/>
-                <w:top w:val="none" w:sz="0" w:space="0" w:color="000000"/>
-                <w:left w:val="none" w:sz="0" w:space="0" w:color="000000"/>
-                <w:right w:val="none" w:sz="0" w:space="0" w:color="000000"/>
-              </w:pBdr>
-              <w:spacing w:after="100" w:before="100" w:line="240"/>
-              <w:ind w:firstLine="0" w:left="100" w:right="100"/>
-            </w:pPr>
-            <w:r>
-              <w:rPr>
-                <w:rFonts w:ascii="DejaVu Sans" w:hAnsi="DejaVu Sans" w:eastAsia="DejaVu Sans" w:cs="DejaVu Sans"/>
+              <w:keepNext/>
+              <w:pBdr>
+                <w:bottom w:val="none" w:sz="0" w:space="0" w:color="000000"/>
+                <w:top w:val="none" w:sz="0" w:space="0" w:color="000000"/>
+                <w:left w:val="none" w:sz="0" w:space="0" w:color="000000"/>
+                <w:right w:val="none" w:sz="0" w:space="0" w:color="000000"/>
+              </w:pBdr>
+              <w:spacing w:after="100" w:before="100" w:line="240"/>
+              <w:ind w:firstLine="0" w:left="100" w:right="100"/>
+            </w:pPr>
+            <w:r>
+              <w:rPr>
+                <w:rFonts w:ascii="Arial" w:hAnsi="Arial" w:eastAsia="Arial" w:cs="Arial"/>
                 <w:i w:val="false"/>
                 <w:b w:val="false"/>
                 <w:u w:val="none"/>
@@ -1599,18 +1586,19 @@
             <w:pPr>
               <w:pStyle w:val="Normal"/>
               <w:jc w:val="left"/>
-              <w:pBdr>
-                <w:bottom w:val="none" w:sz="0" w:space="0" w:color="000000"/>
-                <w:top w:val="none" w:sz="0" w:space="0" w:color="000000"/>
-                <w:left w:val="none" w:sz="0" w:space="0" w:color="000000"/>
-                <w:right w:val="none" w:sz="0" w:space="0" w:color="000000"/>
-              </w:pBdr>
-              <w:spacing w:after="100" w:before="100" w:line="240"/>
-              <w:ind w:firstLine="0" w:left="100" w:right="100"/>
-            </w:pPr>
-            <w:r>
-              <w:rPr>
-                <w:rFonts w:ascii="DejaVu Sans" w:hAnsi="DejaVu Sans" w:eastAsia="DejaVu Sans" w:cs="DejaVu Sans"/>
+              <w:keepNext/>
+              <w:pBdr>
+                <w:bottom w:val="none" w:sz="0" w:space="0" w:color="000000"/>
+                <w:top w:val="none" w:sz="0" w:space="0" w:color="000000"/>
+                <w:left w:val="none" w:sz="0" w:space="0" w:color="000000"/>
+                <w:right w:val="none" w:sz="0" w:space="0" w:color="000000"/>
+              </w:pBdr>
+              <w:spacing w:after="100" w:before="100" w:line="240"/>
+              <w:ind w:firstLine="0" w:left="100" w:right="100"/>
+            </w:pPr>
+            <w:r>
+              <w:rPr>
+                <w:rFonts w:ascii="Arial" w:hAnsi="Arial" w:eastAsia="Arial" w:cs="Arial"/>
                 <w:i w:val="false"/>
                 <w:b w:val="false"/>
                 <w:u w:val="none"/>
@@ -1643,18 +1631,19 @@
             <w:pPr>
               <w:pStyle w:val="Normal"/>
               <w:jc w:val="left"/>
-              <w:pBdr>
-                <w:bottom w:val="none" w:sz="0" w:space="0" w:color="000000"/>
-                <w:top w:val="none" w:sz="0" w:space="0" w:color="000000"/>
-                <w:left w:val="none" w:sz="0" w:space="0" w:color="000000"/>
-                <w:right w:val="none" w:sz="0" w:space="0" w:color="000000"/>
-              </w:pBdr>
-              <w:spacing w:after="100" w:before="100" w:line="240"/>
-              <w:ind w:firstLine="0" w:left="100" w:right="100"/>
-            </w:pPr>
-            <w:r>
-              <w:rPr>
-                <w:rFonts w:ascii="DejaVu Sans" w:hAnsi="DejaVu Sans" w:eastAsia="DejaVu Sans" w:cs="DejaVu Sans"/>
+              <w:keepNext/>
+              <w:pBdr>
+                <w:bottom w:val="none" w:sz="0" w:space="0" w:color="000000"/>
+                <w:top w:val="none" w:sz="0" w:space="0" w:color="000000"/>
+                <w:left w:val="none" w:sz="0" w:space="0" w:color="000000"/>
+                <w:right w:val="none" w:sz="0" w:space="0" w:color="000000"/>
+              </w:pBdr>
+              <w:spacing w:after="100" w:before="100" w:line="240"/>
+              <w:ind w:firstLine="0" w:left="100" w:right="100"/>
+            </w:pPr>
+            <w:r>
+              <w:rPr>
+                <w:rFonts w:ascii="Arial" w:hAnsi="Arial" w:eastAsia="Arial" w:cs="Arial"/>
                 <w:i w:val="false"/>
                 <w:b w:val="false"/>
                 <w:u w:val="none"/>
@@ -1687,18 +1676,19 @@
             <w:pPr>
               <w:pStyle w:val="Normal"/>
               <w:jc w:val="left"/>
-              <w:pBdr>
-                <w:bottom w:val="none" w:sz="0" w:space="0" w:color="000000"/>
-                <w:top w:val="none" w:sz="0" w:space="0" w:color="000000"/>
-                <w:left w:val="none" w:sz="0" w:space="0" w:color="000000"/>
-                <w:right w:val="none" w:sz="0" w:space="0" w:color="000000"/>
-              </w:pBdr>
-              <w:spacing w:after="100" w:before="100" w:line="240"/>
-              <w:ind w:firstLine="0" w:left="100" w:right="100"/>
-            </w:pPr>
-            <w:r>
-              <w:rPr>
-                <w:rFonts w:ascii="DejaVu Sans" w:hAnsi="DejaVu Sans" w:eastAsia="DejaVu Sans" w:cs="DejaVu Sans"/>
+              <w:keepNext/>
+              <w:pBdr>
+                <w:bottom w:val="none" w:sz="0" w:space="0" w:color="000000"/>
+                <w:top w:val="none" w:sz="0" w:space="0" w:color="000000"/>
+                <w:left w:val="none" w:sz="0" w:space="0" w:color="000000"/>
+                <w:right w:val="none" w:sz="0" w:space="0" w:color="000000"/>
+              </w:pBdr>
+              <w:spacing w:after="100" w:before="100" w:line="240"/>
+              <w:ind w:firstLine="0" w:left="100" w:right="100"/>
+            </w:pPr>
+            <w:r>
+              <w:rPr>
+                <w:rFonts w:ascii="Arial" w:hAnsi="Arial" w:eastAsia="Arial" w:cs="Arial"/>
                 <w:i w:val="false"/>
                 <w:b w:val="false"/>
                 <w:u w:val="none"/>
@@ -1731,18 +1721,19 @@
             <w:pPr>
               <w:pStyle w:val="Normal"/>
               <w:jc w:val="left"/>
-              <w:pBdr>
-                <w:bottom w:val="none" w:sz="0" w:space="0" w:color="000000"/>
-                <w:top w:val="none" w:sz="0" w:space="0" w:color="000000"/>
-                <w:left w:val="none" w:sz="0" w:space="0" w:color="000000"/>
-                <w:right w:val="none" w:sz="0" w:space="0" w:color="000000"/>
-              </w:pBdr>
-              <w:spacing w:after="100" w:before="100" w:line="240"/>
-              <w:ind w:firstLine="0" w:left="100" w:right="100"/>
-            </w:pPr>
-            <w:r>
-              <w:rPr>
-                <w:rFonts w:ascii="DejaVu Sans" w:hAnsi="DejaVu Sans" w:eastAsia="DejaVu Sans" w:cs="DejaVu Sans"/>
+              <w:keepNext/>
+              <w:pBdr>
+                <w:bottom w:val="none" w:sz="0" w:space="0" w:color="000000"/>
+                <w:top w:val="none" w:sz="0" w:space="0" w:color="000000"/>
+                <w:left w:val="none" w:sz="0" w:space="0" w:color="000000"/>
+                <w:right w:val="none" w:sz="0" w:space="0" w:color="000000"/>
+              </w:pBdr>
+              <w:spacing w:after="100" w:before="100" w:line="240"/>
+              <w:ind w:firstLine="0" w:left="100" w:right="100"/>
+            </w:pPr>
+            <w:r>
+              <w:rPr>
+                <w:rFonts w:ascii="Arial" w:hAnsi="Arial" w:eastAsia="Arial" w:cs="Arial"/>
                 <w:i w:val="false"/>
                 <w:b w:val="false"/>
                 <w:u w:val="none"/>
@@ -1775,18 +1766,19 @@
             <w:pPr>
               <w:pStyle w:val="Normal"/>
               <w:jc w:val="left"/>
-              <w:pBdr>
-                <w:bottom w:val="none" w:sz="0" w:space="0" w:color="000000"/>
-                <w:top w:val="none" w:sz="0" w:space="0" w:color="000000"/>
-                <w:left w:val="none" w:sz="0" w:space="0" w:color="000000"/>
-                <w:right w:val="none" w:sz="0" w:space="0" w:color="000000"/>
-              </w:pBdr>
-              <w:spacing w:after="100" w:before="100" w:line="240"/>
-              <w:ind w:firstLine="0" w:left="100" w:right="100"/>
-            </w:pPr>
-            <w:r>
-              <w:rPr>
-                <w:rFonts w:ascii="DejaVu Sans" w:hAnsi="DejaVu Sans" w:eastAsia="DejaVu Sans" w:cs="DejaVu Sans"/>
+              <w:keepNext/>
+              <w:pBdr>
+                <w:bottom w:val="none" w:sz="0" w:space="0" w:color="000000"/>
+                <w:top w:val="none" w:sz="0" w:space="0" w:color="000000"/>
+                <w:left w:val="none" w:sz="0" w:space="0" w:color="000000"/>
+                <w:right w:val="none" w:sz="0" w:space="0" w:color="000000"/>
+              </w:pBdr>
+              <w:spacing w:after="100" w:before="100" w:line="240"/>
+              <w:ind w:firstLine="0" w:left="100" w:right="100"/>
+            </w:pPr>
+            <w:r>
+              <w:rPr>
+                <w:rFonts w:ascii="Arial" w:hAnsi="Arial" w:eastAsia="Arial" w:cs="Arial"/>
                 <w:i w:val="false"/>
                 <w:b w:val="false"/>
                 <w:u w:val="none"/>
@@ -1819,18 +1811,19 @@
             <w:pPr>
               <w:pStyle w:val="Normal"/>
               <w:jc w:val="left"/>
-              <w:pBdr>
-                <w:bottom w:val="none" w:sz="0" w:space="0" w:color="000000"/>
-                <w:top w:val="none" w:sz="0" w:space="0" w:color="000000"/>
-                <w:left w:val="none" w:sz="0" w:space="0" w:color="000000"/>
-                <w:right w:val="none" w:sz="0" w:space="0" w:color="000000"/>
-              </w:pBdr>
-              <w:spacing w:after="100" w:before="100" w:line="240"/>
-              <w:ind w:firstLine="0" w:left="100" w:right="100"/>
-            </w:pPr>
-            <w:r>
-              <w:rPr>
-                <w:rFonts w:ascii="DejaVu Sans" w:hAnsi="DejaVu Sans" w:eastAsia="DejaVu Sans" w:cs="DejaVu Sans"/>
+              <w:keepNext/>
+              <w:pBdr>
+                <w:bottom w:val="none" w:sz="0" w:space="0" w:color="000000"/>
+                <w:top w:val="none" w:sz="0" w:space="0" w:color="000000"/>
+                <w:left w:val="none" w:sz="0" w:space="0" w:color="000000"/>
+                <w:right w:val="none" w:sz="0" w:space="0" w:color="000000"/>
+              </w:pBdr>
+              <w:spacing w:after="100" w:before="100" w:line="240"/>
+              <w:ind w:firstLine="0" w:left="100" w:right="100"/>
+            </w:pPr>
+            <w:r>
+              <w:rPr>
+                <w:rFonts w:ascii="Arial" w:hAnsi="Arial" w:eastAsia="Arial" w:cs="Arial"/>
                 <w:i w:val="false"/>
                 <w:b w:val="false"/>
                 <w:u w:val="none"/>
@@ -1863,18 +1856,19 @@
             <w:pPr>
               <w:pStyle w:val="Normal"/>
               <w:jc w:val="left"/>
-              <w:pBdr>
-                <w:bottom w:val="none" w:sz="0" w:space="0" w:color="000000"/>
-                <w:top w:val="none" w:sz="0" w:space="0" w:color="000000"/>
-                <w:left w:val="none" w:sz="0" w:space="0" w:color="000000"/>
-                <w:right w:val="none" w:sz="0" w:space="0" w:color="000000"/>
-              </w:pBdr>
-              <w:spacing w:after="100" w:before="100" w:line="240"/>
-              <w:ind w:firstLine="0" w:left="100" w:right="100"/>
-            </w:pPr>
-            <w:r>
-              <w:rPr>
-                <w:rFonts w:ascii="DejaVu Sans" w:hAnsi="DejaVu Sans" w:eastAsia="DejaVu Sans" w:cs="DejaVu Sans"/>
+              <w:keepNext/>
+              <w:pBdr>
+                <w:bottom w:val="none" w:sz="0" w:space="0" w:color="000000"/>
+                <w:top w:val="none" w:sz="0" w:space="0" w:color="000000"/>
+                <w:left w:val="none" w:sz="0" w:space="0" w:color="000000"/>
+                <w:right w:val="none" w:sz="0" w:space="0" w:color="000000"/>
+              </w:pBdr>
+              <w:spacing w:after="100" w:before="100" w:line="240"/>
+              <w:ind w:firstLine="0" w:left="100" w:right="100"/>
+            </w:pPr>
+            <w:r>
+              <w:rPr>
+                <w:rFonts w:ascii="Arial" w:hAnsi="Arial" w:eastAsia="Arial" w:cs="Arial"/>
                 <w:i w:val="false"/>
                 <w:b w:val="false"/>
                 <w:u w:val="none"/>
@@ -1889,6 +1883,7 @@
       </w:tr>
       <w:tr>
         <w:trPr>
+          <w:cantSplit/>
           <w:trHeight w:val="360" w:hRule="auto"/>
         </w:trPr>
         footer1
@@ -1914,18 +1909,19 @@
             <w:pPr>
               <w:pStyle w:val="Normal"/>
               <w:jc w:val="left"/>
-              <w:pBdr>
-                <w:bottom w:val="none" w:sz="0" w:space="0" w:color="000000"/>
-                <w:top w:val="none" w:sz="0" w:space="0" w:color="000000"/>
-                <w:left w:val="none" w:sz="0" w:space="0" w:color="000000"/>
-                <w:right w:val="none" w:sz="0" w:space="0" w:color="000000"/>
-              </w:pBdr>
-              <w:spacing w:after="100" w:before="100" w:line="240"/>
-              <w:ind w:firstLine="0" w:left="100" w:right="100"/>
-            </w:pPr>
-            <w:r>
-              <w:rPr>
-                <w:rFonts w:ascii="DejaVu Sans" w:hAnsi="DejaVu Sans" w:eastAsia="DejaVu Sans" w:cs="DejaVu Sans"/>
+              <w:keepNext/>
+              <w:pBdr>
+                <w:bottom w:val="none" w:sz="0" w:space="0" w:color="000000"/>
+                <w:top w:val="none" w:sz="0" w:space="0" w:color="000000"/>
+                <w:left w:val="none" w:sz="0" w:space="0" w:color="000000"/>
+                <w:right w:val="none" w:sz="0" w:space="0" w:color="000000"/>
+              </w:pBdr>
+              <w:spacing w:after="100" w:before="100" w:line="240"/>
+              <w:ind w:firstLine="0" w:left="100" w:right="100"/>
+            </w:pPr>
+            <w:r>
+              <w:rPr>
+                <w:rFonts w:ascii="Arial" w:hAnsi="Arial" w:eastAsia="Arial" w:cs="Arial"/>
                 <w:i w:val="false"/>
                 <w:b w:val="false"/>
                 <w:u w:val="none"/>
@@ -1940,6 +1936,7 @@
       </w:tr>
       <w:tr>
         <w:trPr>
+          <w:cantSplit/>
           <w:trHeight w:val="360" w:hRule="auto"/>
         </w:trPr>
         footer2
@@ -1965,18 +1962,19 @@
             <w:pPr>
               <w:pStyle w:val="Normal"/>
               <w:jc w:val="left"/>
-              <w:pBdr>
-                <w:bottom w:val="none" w:sz="0" w:space="0" w:color="000000"/>
-                <w:top w:val="none" w:sz="0" w:space="0" w:color="000000"/>
-                <w:left w:val="none" w:sz="0" w:space="0" w:color="000000"/>
-                <w:right w:val="none" w:sz="0" w:space="0" w:color="000000"/>
-              </w:pBdr>
-              <w:spacing w:after="100" w:before="100" w:line="240"/>
-              <w:ind w:firstLine="0" w:left="100" w:right="100"/>
-            </w:pPr>
-            <w:r>
-              <w:rPr>
-                <w:rFonts w:ascii="DejaVu Sans" w:hAnsi="DejaVu Sans" w:eastAsia="DejaVu Sans" w:cs="DejaVu Sans"/>
+              <w:keepNext/>
+              <w:pBdr>
+                <w:bottom w:val="none" w:sz="0" w:space="0" w:color="000000"/>
+                <w:top w:val="none" w:sz="0" w:space="0" w:color="000000"/>
+                <w:left w:val="none" w:sz="0" w:space="0" w:color="000000"/>
+                <w:right w:val="none" w:sz="0" w:space="0" w:color="000000"/>
+              </w:pBdr>
+              <w:spacing w:after="100" w:before="100" w:line="240"/>
+              <w:ind w:firstLine="0" w:left="100" w:right="100"/>
+            </w:pPr>
+            <w:r>
+              <w:rPr>
+                <w:rFonts w:ascii="Arial" w:hAnsi="Arial" w:eastAsia="Arial" w:cs="Arial"/>
                 <w:i w:val="false"/>
                 <w:b w:val="false"/>
                 <w:u w:val="none"/>
@@ -1990,7 +1988,7 @@
         </w:tc>
       </w:tr>
     </w:tbl>
-    <w:sectPr w:officer="true">
+    <w:sectPr>
       <w:pgMar w:header="720" w:bottom="1440" w:top="1440" w:right="1440" w:left="1440" w:footer="720" w:gutter="720"/>
       <w:pgSz w:h="16848" w:w="11952" w:orient="portrait"/>
       <w:type w:val="continuous"/>

</xml_diff>